<commit_message>
estructura completa de informe
</commit_message>
<xml_diff>
--- a/src/main/resources/documentos/FIR-ERAI-002.docx
+++ b/src/main/resources/documentos/FIR-ERAI-002.docx
@@ -609,6 +609,46 @@
             <w:r>
               <w:t>Norma de referencia</w:t>
             </w:r>
+          </w:p>
+        </w:tc>
+      </w:tr>
+      <w:tr>
+        <w:trPr>
+          <w:cnfStyle w:val="100000000000" w:firstRow="1" w:lastRow="0" w:firstColumn="0" w:lastColumn="0" w:oddVBand="0" w:evenVBand="0" w:oddHBand="0" w:evenHBand="0" w:firstRowFirstColumn="0" w:firstRowLastColumn="0" w:lastRowFirstColumn="0" w:lastRowLastColumn="0"/>
+          <w:trHeight w:val="454"/>
+          <w:tblHeader/>
+        </w:trPr>
+        <w:tc>
+          <w:tcPr>
+            <w:cnfStyle w:val="001000000000" w:firstRow="0" w:lastRow="0" w:firstColumn="1" w:lastColumn="0" w:oddVBand="0" w:evenVBand="0" w:oddHBand="0" w:evenHBand="0" w:firstRowFirstColumn="0" w:firstRowLastColumn="0" w:lastRowFirstColumn="0" w:lastRowLastColumn="0"/>
+            <w:tcW w:w="5665" w:type="dxa"/>
+          </w:tcPr>
+          <w:p>
+            <w:pPr>
+              <w:jc w:val="center"/>
+            </w:pPr>
+          </w:p>
+        </w:tc>
+        <w:tc>
+          <w:tcPr>
+            <w:tcW w:w="1418" w:type="dxa"/>
+          </w:tcPr>
+          <w:p>
+            <w:pPr>
+              <w:jc w:val="center"/>
+              <w:cnfStyle w:val="100000000000" w:firstRow="1" w:lastRow="0" w:firstColumn="0" w:lastColumn="0" w:oddVBand="0" w:evenVBand="0" w:oddHBand="0" w:evenHBand="0" w:firstRowFirstColumn="0" w:firstRowLastColumn="0" w:lastRowFirstColumn="0" w:lastRowLastColumn="0"/>
+            </w:pPr>
+          </w:p>
+        </w:tc>
+        <w:tc>
+          <w:tcPr>
+            <w:tcW w:w="1745" w:type="dxa"/>
+          </w:tcPr>
+          <w:p>
+            <w:pPr>
+              <w:jc w:val="center"/>
+              <w:cnfStyle w:val="100000000000" w:firstRow="1" w:lastRow="0" w:firstColumn="0" w:lastColumn="0" w:oddVBand="0" w:evenVBand="0" w:oddHBand="0" w:evenHBand="0" w:firstRowFirstColumn="0" w:firstRowLastColumn="0" w:lastRowFirstColumn="0" w:lastRowLastColumn="0"/>
+            </w:pPr>
           </w:p>
         </w:tc>
       </w:tr>
@@ -1055,6 +1095,7 @@
       </w:pPr>
       <w:bookmarkStart w:id="5" w:name="_Toc44071331"/>
       <w:r>
+        <w:lastRenderedPageBreak/>
         <w:t>Determinación de dimensiones</w:t>
       </w:r>
       <w:bookmarkEnd w:id="5"/>
@@ -1138,7 +1179,6 @@
                 <w:b/>
                 <w:bCs/>
               </w:rPr>
-              <w:lastRenderedPageBreak/>
               <w:t xml:space="preserve">Fecha de ejecución </w:t>
             </w:r>
             <w:r>
@@ -1662,6 +1702,7 @@
         <w:showingPlcHdr/>
         <w:picture/>
       </w:sdtPr>
+      <w:sdtEndPr/>
       <w:sdtContent>
         <w:p>
           <w:pPr>
@@ -2093,6 +2134,7 @@
         <w:jc w:val="left"/>
       </w:pPr>
       <w:r>
+        <w:lastRenderedPageBreak/>
         <w:t>Resultados de la determinación de espesor</w:t>
       </w:r>
     </w:p>
@@ -2156,7 +2198,6 @@
                 <w:b/>
                 <w:bCs/>
               </w:rPr>
-              <w:lastRenderedPageBreak/>
               <w:t>ID cliente de la muestra</w:t>
             </w:r>
           </w:p>
@@ -2969,6 +3010,7 @@
         <w:showingPlcHdr/>
         <w:picture/>
       </w:sdtPr>
+      <w:sdtEndPr/>
       <w:sdtContent>
         <w:p>
           <w:pPr>
@@ -3393,118 +3435,6 @@
         <w:tc>
           <w:tcPr>
             <w:cnfStyle w:val="001000000000" w:firstRow="0" w:lastRow="0" w:firstColumn="1" w:lastColumn="0" w:oddVBand="0" w:evenVBand="0" w:oddHBand="0" w:evenHBand="0" w:firstRowFirstColumn="0" w:firstRowLastColumn="0" w:lastRowFirstColumn="0" w:lastRowLastColumn="0"/>
-            <w:tcW w:w="4414" w:type="dxa"/>
-            <w:gridSpan w:val="2"/>
-          </w:tcPr>
-          <w:p>
-            <w:pPr>
-              <w:jc w:val="center"/>
-            </w:pPr>
-          </w:p>
-        </w:tc>
-        <w:tc>
-          <w:tcPr>
-            <w:tcW w:w="4414" w:type="dxa"/>
-          </w:tcPr>
-          <w:p>
-            <w:pPr>
-              <w:jc w:val="center"/>
-              <w:cnfStyle w:val="000000000000" w:firstRow="0" w:lastRow="0" w:firstColumn="0" w:lastColumn="0" w:oddVBand="0" w:evenVBand="0" w:oddHBand="0" w:evenHBand="0" w:firstRowFirstColumn="0" w:firstRowLastColumn="0" w:lastRowFirstColumn="0" w:lastRowLastColumn="0"/>
-            </w:pPr>
-          </w:p>
-        </w:tc>
-      </w:tr>
-      <w:tr>
-        <w:trPr>
-          <w:trHeight w:val="283"/>
-        </w:trPr>
-        <w:tc>
-          <w:tcPr>
-            <w:cnfStyle w:val="001000000000" w:firstRow="0" w:lastRow="0" w:firstColumn="1" w:lastColumn="0" w:oddVBand="0" w:evenVBand="0" w:oddHBand="0" w:evenHBand="0" w:firstRowFirstColumn="0" w:firstRowLastColumn="0" w:lastRowFirstColumn="0" w:lastRowLastColumn="0"/>
-            <w:tcW w:w="4414" w:type="dxa"/>
-            <w:gridSpan w:val="2"/>
-          </w:tcPr>
-          <w:p>
-            <w:pPr>
-              <w:jc w:val="center"/>
-            </w:pPr>
-          </w:p>
-        </w:tc>
-        <w:tc>
-          <w:tcPr>
-            <w:tcW w:w="4414" w:type="dxa"/>
-          </w:tcPr>
-          <w:p>
-            <w:pPr>
-              <w:jc w:val="center"/>
-              <w:cnfStyle w:val="000000000000" w:firstRow="0" w:lastRow="0" w:firstColumn="0" w:lastColumn="0" w:oddVBand="0" w:evenVBand="0" w:oddHBand="0" w:evenHBand="0" w:firstRowFirstColumn="0" w:firstRowLastColumn="0" w:lastRowFirstColumn="0" w:lastRowLastColumn="0"/>
-            </w:pPr>
-          </w:p>
-        </w:tc>
-      </w:tr>
-      <w:tr>
-        <w:trPr>
-          <w:trHeight w:val="283"/>
-        </w:trPr>
-        <w:tc>
-          <w:tcPr>
-            <w:cnfStyle w:val="001000000000" w:firstRow="0" w:lastRow="0" w:firstColumn="1" w:lastColumn="0" w:oddVBand="0" w:evenVBand="0" w:oddHBand="0" w:evenHBand="0" w:firstRowFirstColumn="0" w:firstRowLastColumn="0" w:lastRowFirstColumn="0" w:lastRowLastColumn="0"/>
-            <w:tcW w:w="4414" w:type="dxa"/>
-            <w:gridSpan w:val="2"/>
-          </w:tcPr>
-          <w:p>
-            <w:pPr>
-              <w:jc w:val="center"/>
-            </w:pPr>
-          </w:p>
-        </w:tc>
-        <w:tc>
-          <w:tcPr>
-            <w:tcW w:w="4414" w:type="dxa"/>
-          </w:tcPr>
-          <w:p>
-            <w:pPr>
-              <w:jc w:val="center"/>
-              <w:cnfStyle w:val="000000000000" w:firstRow="0" w:lastRow="0" w:firstColumn="0" w:lastColumn="0" w:oddVBand="0" w:evenVBand="0" w:oddHBand="0" w:evenHBand="0" w:firstRowFirstColumn="0" w:firstRowLastColumn="0" w:lastRowFirstColumn="0" w:lastRowLastColumn="0"/>
-            </w:pPr>
-          </w:p>
-        </w:tc>
-      </w:tr>
-      <w:tr>
-        <w:trPr>
-          <w:trHeight w:val="283"/>
-        </w:trPr>
-        <w:tc>
-          <w:tcPr>
-            <w:cnfStyle w:val="001000000000" w:firstRow="0" w:lastRow="0" w:firstColumn="1" w:lastColumn="0" w:oddVBand="0" w:evenVBand="0" w:oddHBand="0" w:evenHBand="0" w:firstRowFirstColumn="0" w:firstRowLastColumn="0" w:lastRowFirstColumn="0" w:lastRowLastColumn="0"/>
-            <w:tcW w:w="4414" w:type="dxa"/>
-            <w:gridSpan w:val="2"/>
-          </w:tcPr>
-          <w:p>
-            <w:pPr>
-              <w:jc w:val="center"/>
-            </w:pPr>
-          </w:p>
-        </w:tc>
-        <w:tc>
-          <w:tcPr>
-            <w:tcW w:w="4414" w:type="dxa"/>
-          </w:tcPr>
-          <w:p>
-            <w:pPr>
-              <w:jc w:val="center"/>
-              <w:cnfStyle w:val="000000000000" w:firstRow="0" w:lastRow="0" w:firstColumn="0" w:lastColumn="0" w:oddVBand="0" w:evenVBand="0" w:oddHBand="0" w:evenHBand="0" w:firstRowFirstColumn="0" w:firstRowLastColumn="0" w:lastRowFirstColumn="0" w:lastRowLastColumn="0"/>
-            </w:pPr>
-          </w:p>
-        </w:tc>
-      </w:tr>
-      <w:tr>
-        <w:trPr>
-          <w:trHeight w:val="283"/>
-        </w:trPr>
-        <w:tc>
-          <w:tcPr>
-            <w:cnfStyle w:val="001000000000" w:firstRow="0" w:lastRow="0" w:firstColumn="1" w:lastColumn="0" w:oddVBand="0" w:evenVBand="0" w:oddHBand="0" w:evenHBand="0" w:firstRowFirstColumn="0" w:firstRowLastColumn="0" w:lastRowFirstColumn="0" w:lastRowLastColumn="0"/>
             <w:tcW w:w="2689" w:type="dxa"/>
             <w:shd w:val="clear" w:color="auto" w:fill="EDEDED" w:themeFill="accent3" w:themeFillTint="33"/>
           </w:tcPr>
@@ -3524,7 +3454,6 @@
                 <w:szCs w:val="20"/>
                 <w:lang w:val="es-ES"/>
               </w:rPr>
-              <w:lastRenderedPageBreak/>
               <w:t>Especificación del cliente:</w:t>
             </w:r>
           </w:p>
@@ -3568,6 +3497,7 @@
                 <w:szCs w:val="20"/>
                 <w:lang w:val="es-ES"/>
               </w:rPr>
+              <w:lastRenderedPageBreak/>
               <w:t>Declaración de conformidad:</w:t>
             </w:r>
           </w:p>
@@ -4653,6 +4583,7 @@
         <w:showingPlcHdr/>
         <w:picture/>
       </w:sdtPr>
+      <w:sdtEndPr/>
       <w:sdtContent>
         <w:p>
           <w:pPr>
@@ -4723,6 +4654,7 @@
         </w:numPr>
       </w:pPr>
       <w:r>
+        <w:lastRenderedPageBreak/>
         <w:t>Micrografía 1. Análisis del número de capas de la muestra “”.</w:t>
       </w:r>
     </w:p>
@@ -5831,6 +5763,7 @@
         <w:showingPlcHdr/>
         <w:picture/>
       </w:sdtPr>
+      <w:sdtEndPr/>
       <w:sdtContent>
         <w:p>
           <w:pPr>
@@ -6099,30 +6032,8 @@
               <w:rPr>
                 <w:szCs w:val="16"/>
               </w:rPr>
-              <w:t xml:space="preserve">Analizador termogravimétrico, modelo: 209 F3 </w:t>
-            </w:r>
-            <w:proofErr w:type="spellStart"/>
-            <w:r>
-              <w:rPr>
-                <w:szCs w:val="16"/>
-              </w:rPr>
-              <w:t>Tarsus</w:t>
-            </w:r>
-            <w:proofErr w:type="spellEnd"/>
-            <w:r>
-              <w:rPr>
-                <w:szCs w:val="16"/>
-              </w:rPr>
-              <w:t xml:space="preserve"> </w:t>
-            </w:r>
-            <w:proofErr w:type="spellStart"/>
-            <w:r>
-              <w:rPr>
-                <w:szCs w:val="16"/>
-              </w:rPr>
-              <w:t>Netzsch</w:t>
-            </w:r>
-            <w:proofErr w:type="spellEnd"/>
+              <w:t>Analizador termogravimétrico, modelo: 209 F3 Tarsus Netzsch</w:t>
+            </w:r>
           </w:p>
         </w:tc>
       </w:tr>
@@ -6622,55 +6533,6 @@
           <w:tcPr>
             <w:cnfStyle w:val="001000000000" w:firstRow="0" w:lastRow="0" w:firstColumn="1" w:lastColumn="0" w:oddVBand="0" w:evenVBand="0" w:oddHBand="0" w:evenHBand="0" w:firstRowFirstColumn="0" w:firstRowLastColumn="0" w:lastRowFirstColumn="0" w:lastRowLastColumn="0"/>
             <w:tcW w:w="2689" w:type="dxa"/>
-          </w:tcPr>
-          <w:p>
-            <w:pPr>
-              <w:jc w:val="center"/>
-            </w:pPr>
-          </w:p>
-        </w:tc>
-        <w:tc>
-          <w:tcPr>
-            <w:tcW w:w="2409" w:type="dxa"/>
-          </w:tcPr>
-          <w:p>
-            <w:pPr>
-              <w:jc w:val="center"/>
-              <w:cnfStyle w:val="000000000000" w:firstRow="0" w:lastRow="0" w:firstColumn="0" w:lastColumn="0" w:oddVBand="0" w:evenVBand="0" w:oddHBand="0" w:evenHBand="0" w:firstRowFirstColumn="0" w:firstRowLastColumn="0" w:lastRowFirstColumn="0" w:lastRowLastColumn="0"/>
-            </w:pPr>
-          </w:p>
-        </w:tc>
-        <w:tc>
-          <w:tcPr>
-            <w:tcW w:w="1985" w:type="dxa"/>
-          </w:tcPr>
-          <w:p>
-            <w:pPr>
-              <w:jc w:val="center"/>
-              <w:cnfStyle w:val="000000000000" w:firstRow="0" w:lastRow="0" w:firstColumn="0" w:lastColumn="0" w:oddVBand="0" w:evenVBand="0" w:oddHBand="0" w:evenHBand="0" w:firstRowFirstColumn="0" w:firstRowLastColumn="0" w:lastRowFirstColumn="0" w:lastRowLastColumn="0"/>
-            </w:pPr>
-          </w:p>
-        </w:tc>
-        <w:tc>
-          <w:tcPr>
-            <w:tcW w:w="1745" w:type="dxa"/>
-          </w:tcPr>
-          <w:p>
-            <w:pPr>
-              <w:jc w:val="center"/>
-              <w:cnfStyle w:val="000000000000" w:firstRow="0" w:lastRow="0" w:firstColumn="0" w:lastColumn="0" w:oddVBand="0" w:evenVBand="0" w:oddHBand="0" w:evenHBand="0" w:firstRowFirstColumn="0" w:firstRowLastColumn="0" w:lastRowFirstColumn="0" w:lastRowLastColumn="0"/>
-            </w:pPr>
-          </w:p>
-        </w:tc>
-      </w:tr>
-      <w:tr>
-        <w:trPr>
-          <w:trHeight w:val="283"/>
-        </w:trPr>
-        <w:tc>
-          <w:tcPr>
-            <w:cnfStyle w:val="001000000000" w:firstRow="0" w:lastRow="0" w:firstColumn="1" w:lastColumn="0" w:oddVBand="0" w:evenVBand="0" w:oddHBand="0" w:evenHBand="0" w:firstRowFirstColumn="0" w:firstRowLastColumn="0" w:lastRowFirstColumn="0" w:lastRowLastColumn="0"/>
-            <w:tcW w:w="2689" w:type="dxa"/>
             <w:shd w:val="clear" w:color="auto" w:fill="EDEDED" w:themeFill="accent3" w:themeFillTint="33"/>
           </w:tcPr>
           <w:p>
@@ -6813,6 +6675,7 @@
         <w:showingPlcHdr/>
         <w:picture/>
       </w:sdtPr>
+      <w:sdtEndPr/>
       <w:sdtContent>
         <w:p>
           <w:pPr>
@@ -6883,32 +6746,13 @@
           <w:color w:val="808080" w:themeColor="background1" w:themeShade="80"/>
         </w:rPr>
       </w:pPr>
-      <w:proofErr w:type="spellStart"/>
       <w:r>
         <w:rPr>
           <w:b/>
           <w:bCs/>
           <w:color w:val="808080" w:themeColor="background1" w:themeShade="80"/>
         </w:rPr>
-        <w:t>Termograma</w:t>
-      </w:r>
-      <w:proofErr w:type="spellEnd"/>
-      <w:r>
-        <w:rPr>
-          <w:b/>
-          <w:bCs/>
-          <w:color w:val="808080" w:themeColor="background1" w:themeShade="80"/>
-        </w:rPr>
-        <w:t xml:space="preserve"> 1. Determinación de compuestos por termogravimetría de la muestra </w:t>
-      </w:r>
-      <w:proofErr w:type="gramStart"/>
-      <w:r>
-        <w:rPr>
-          <w:b/>
-          <w:bCs/>
-          <w:color w:val="808080" w:themeColor="background1" w:themeShade="80"/>
-        </w:rPr>
-        <w:t>“</w:t>
+        <w:t>Termograma 1. Determinación de compuestos por termogravimetría de la muestra “</w:t>
       </w:r>
       <w:r>
         <w:rPr>
@@ -6926,16 +6770,7 @@
           <w:bCs/>
           <w:color w:val="808080" w:themeColor="background1" w:themeShade="80"/>
         </w:rPr>
-        <w:t>”</w:t>
-      </w:r>
-      <w:proofErr w:type="gramEnd"/>
-      <w:r>
-        <w:rPr>
-          <w:b/>
-          <w:bCs/>
-          <w:color w:val="808080" w:themeColor="background1" w:themeShade="80"/>
-        </w:rPr>
-        <w:t>.</w:t>
+        <w:t>”.</w:t>
       </w:r>
     </w:p>
     <w:p>
@@ -8602,6 +8437,7 @@
         <w:showingPlcHdr/>
         <w:picture/>
       </w:sdtPr>
+      <w:sdtEndPr/>
       <w:sdtContent>
         <w:p>
           <w:pPr>
@@ -9297,34 +9133,6 @@
         <w:tc>
           <w:tcPr>
             <w:cnfStyle w:val="001000000000" w:firstRow="0" w:lastRow="0" w:firstColumn="1" w:lastColumn="0" w:oddVBand="0" w:evenVBand="0" w:oddHBand="0" w:evenHBand="0" w:firstRowFirstColumn="0" w:firstRowLastColumn="0" w:lastRowFirstColumn="0" w:lastRowLastColumn="0"/>
-            <w:tcW w:w="4414" w:type="dxa"/>
-            <w:gridSpan w:val="2"/>
-          </w:tcPr>
-          <w:p>
-            <w:pPr>
-              <w:jc w:val="center"/>
-            </w:pPr>
-          </w:p>
-        </w:tc>
-        <w:tc>
-          <w:tcPr>
-            <w:tcW w:w="4414" w:type="dxa"/>
-          </w:tcPr>
-          <w:p>
-            <w:pPr>
-              <w:jc w:val="center"/>
-              <w:cnfStyle w:val="000000000000" w:firstRow="0" w:lastRow="0" w:firstColumn="0" w:lastColumn="0" w:oddVBand="0" w:evenVBand="0" w:oddHBand="0" w:evenHBand="0" w:firstRowFirstColumn="0" w:firstRowLastColumn="0" w:lastRowFirstColumn="0" w:lastRowLastColumn="0"/>
-            </w:pPr>
-          </w:p>
-        </w:tc>
-      </w:tr>
-      <w:tr>
-        <w:trPr>
-          <w:trHeight w:val="283"/>
-        </w:trPr>
-        <w:tc>
-          <w:tcPr>
-            <w:cnfStyle w:val="001000000000" w:firstRow="0" w:lastRow="0" w:firstColumn="1" w:lastColumn="0" w:oddVBand="0" w:evenVBand="0" w:oddHBand="0" w:evenHBand="0" w:firstRowFirstColumn="0" w:firstRowLastColumn="0" w:lastRowFirstColumn="0" w:lastRowLastColumn="0"/>
             <w:tcW w:w="2689" w:type="dxa"/>
             <w:shd w:val="clear" w:color="auto" w:fill="EDEDED" w:themeFill="accent3" w:themeFillTint="33"/>
           </w:tcPr>
@@ -9468,6 +9276,7 @@
         <w:showingPlcHdr/>
         <w:picture/>
       </w:sdtPr>
+      <w:sdtEndPr/>
       <w:sdtContent>
         <w:p>
           <w:pPr>
@@ -11024,6 +10833,7 @@
         <w:showingPlcHdr/>
         <w:picture/>
       </w:sdtPr>
+      <w:sdtEndPr/>
       <w:sdtContent>
         <w:p>
           <w:pPr>
@@ -11104,23 +10914,13 @@
           <w:szCs w:val="20"/>
         </w:rPr>
       </w:pPr>
-      <w:proofErr w:type="spellStart"/>
       <w:r>
         <w:rPr>
           <w:b/>
           <w:bCs/>
           <w:color w:val="A6A6A6" w:themeColor="background1" w:themeShade="A6"/>
         </w:rPr>
-        <w:t>Termograma</w:t>
-      </w:r>
-      <w:proofErr w:type="spellEnd"/>
-      <w:r>
-        <w:rPr>
-          <w:b/>
-          <w:bCs/>
-          <w:color w:val="A6A6A6" w:themeColor="background1" w:themeShade="A6"/>
-        </w:rPr>
-        <w:t xml:space="preserve"> 1. Indica el tiempo de inducción a la oxidación de la muestra “</w:t>
+        <w:t>Termograma 1. Indica el tiempo de inducción a la oxidación de la muestra “</w:t>
       </w:r>
       <w:r>
         <w:rPr>
@@ -11346,21 +11146,7 @@
               <w:rPr>
                 <w:szCs w:val="16"/>
               </w:rPr>
-              <w:t xml:space="preserve">Calorímetro diferencial de barrido, modelo: 200F3 Maia </w:t>
-            </w:r>
-            <w:proofErr w:type="spellStart"/>
-            <w:r>
-              <w:rPr>
-                <w:szCs w:val="16"/>
-              </w:rPr>
-              <w:t>Netzsch</w:t>
-            </w:r>
-            <w:proofErr w:type="spellEnd"/>
-            <w:r>
-              <w:rPr>
-                <w:szCs w:val="16"/>
-              </w:rPr>
-              <w:t>.</w:t>
+              <w:t>Calorímetro diferencial de barrido, modelo: 200F3 Maia Netzsch.</w:t>
             </w:r>
           </w:p>
         </w:tc>
@@ -12143,6 +11929,7 @@
         <w:showingPlcHdr/>
         <w:picture/>
       </w:sdtPr>
+      <w:sdtEndPr/>
       <w:sdtContent>
         <w:p>
           <w:pPr>
@@ -12213,41 +12000,13 @@
           <w:color w:val="A6A6A6" w:themeColor="background1" w:themeShade="A6"/>
         </w:rPr>
       </w:pPr>
-      <w:proofErr w:type="spellStart"/>
       <w:r>
         <w:rPr>
           <w:b/>
           <w:bCs/>
           <w:color w:val="A6A6A6" w:themeColor="background1" w:themeShade="A6"/>
         </w:rPr>
-        <w:t>Termograma</w:t>
-      </w:r>
-      <w:proofErr w:type="spellEnd"/>
-      <w:r>
-        <w:rPr>
-          <w:b/>
-          <w:bCs/>
-          <w:color w:val="A6A6A6" w:themeColor="background1" w:themeShade="A6"/>
-        </w:rPr>
-        <w:t xml:space="preserve"> 1. Determinación de transiciones térmicas de polímeros de la muestra </w:t>
-      </w:r>
-      <w:proofErr w:type="gramStart"/>
-      <w:r>
-        <w:rPr>
-          <w:b/>
-          <w:bCs/>
-          <w:color w:val="A6A6A6" w:themeColor="background1" w:themeShade="A6"/>
-        </w:rPr>
-        <w:t>“ ”</w:t>
-      </w:r>
-      <w:proofErr w:type="gramEnd"/>
-      <w:r>
-        <w:rPr>
-          <w:b/>
-          <w:bCs/>
-          <w:color w:val="A6A6A6" w:themeColor="background1" w:themeShade="A6"/>
-        </w:rPr>
-        <w:t>.</w:t>
+        <w:t>Termograma 1. Determinación de transiciones térmicas de polímeros de la muestra “ ”.</w:t>
       </w:r>
     </w:p>
     <w:p>
@@ -12398,21 +12157,7 @@
               <w:rPr>
                 <w:szCs w:val="16"/>
               </w:rPr>
-              <w:t xml:space="preserve">Hot </w:t>
-            </w:r>
-            <w:proofErr w:type="spellStart"/>
-            <w:r>
-              <w:rPr>
-                <w:szCs w:val="16"/>
-              </w:rPr>
-              <w:t>tack</w:t>
-            </w:r>
-            <w:proofErr w:type="spellEnd"/>
-            <w:r>
-              <w:rPr>
-                <w:szCs w:val="16"/>
-              </w:rPr>
-              <w:t xml:space="preserve"> SL-10 Modelo 75-50</w:t>
+              <w:t>Hot tack SL-10 Modelo 75-50</w:t>
             </w:r>
           </w:p>
         </w:tc>
@@ -13376,6 +13121,7 @@
         <w:showingPlcHdr/>
         <w:picture/>
       </w:sdtPr>
+      <w:sdtEndPr/>
       <w:sdtContent>
         <w:p>
           <w:pPr>
@@ -14947,15 +14693,7 @@
               <w:t xml:space="preserve">Promedio de resistencia al rasgado </w:t>
             </w:r>
             <w:r>
-              <w:t>(</w:t>
-            </w:r>
-            <w:proofErr w:type="spellStart"/>
-            <w:r>
-              <w:t>mN</w:t>
-            </w:r>
-            <w:proofErr w:type="spellEnd"/>
-            <w:r>
-              <w:t>)</w:t>
+              <w:t>(mN)</w:t>
             </w:r>
           </w:p>
         </w:tc>
@@ -16020,78 +15758,6 @@
         <w:tc>
           <w:tcPr>
             <w:cnfStyle w:val="001000000000" w:firstRow="0" w:lastRow="0" w:firstColumn="1" w:lastColumn="0" w:oddVBand="0" w:evenVBand="0" w:oddHBand="0" w:evenHBand="0" w:firstRowFirstColumn="0" w:firstRowLastColumn="0" w:lastRowFirstColumn="0" w:lastRowLastColumn="0"/>
-            <w:tcW w:w="2122" w:type="dxa"/>
-          </w:tcPr>
-          <w:p>
-            <w:pPr>
-              <w:jc w:val="center"/>
-            </w:pPr>
-          </w:p>
-        </w:tc>
-        <w:tc>
-          <w:tcPr>
-            <w:tcW w:w="2268" w:type="dxa"/>
-            <w:gridSpan w:val="2"/>
-          </w:tcPr>
-          <w:p>
-            <w:pPr>
-              <w:jc w:val="center"/>
-              <w:cnfStyle w:val="000000000000" w:firstRow="0" w:lastRow="0" w:firstColumn="0" w:lastColumn="0" w:oddVBand="0" w:evenVBand="0" w:oddHBand="0" w:evenHBand="0" w:firstRowFirstColumn="0" w:firstRowLastColumn="0" w:lastRowFirstColumn="0" w:lastRowLastColumn="0"/>
-            </w:pPr>
-          </w:p>
-        </w:tc>
-        <w:tc>
-          <w:tcPr>
-            <w:tcW w:w="1134" w:type="dxa"/>
-          </w:tcPr>
-          <w:p>
-            <w:pPr>
-              <w:jc w:val="center"/>
-              <w:cnfStyle w:val="000000000000" w:firstRow="0" w:lastRow="0" w:firstColumn="0" w:lastColumn="0" w:oddVBand="0" w:evenVBand="0" w:oddHBand="0" w:evenHBand="0" w:firstRowFirstColumn="0" w:firstRowLastColumn="0" w:lastRowFirstColumn="0" w:lastRowLastColumn="0"/>
-            </w:pPr>
-          </w:p>
-        </w:tc>
-        <w:tc>
-          <w:tcPr>
-            <w:tcW w:w="1134" w:type="dxa"/>
-          </w:tcPr>
-          <w:p>
-            <w:pPr>
-              <w:jc w:val="center"/>
-              <w:cnfStyle w:val="000000000000" w:firstRow="0" w:lastRow="0" w:firstColumn="0" w:lastColumn="0" w:oddVBand="0" w:evenVBand="0" w:oddHBand="0" w:evenHBand="0" w:firstRowFirstColumn="0" w:firstRowLastColumn="0" w:lastRowFirstColumn="0" w:lastRowLastColumn="0"/>
-            </w:pPr>
-          </w:p>
-        </w:tc>
-        <w:tc>
-          <w:tcPr>
-            <w:tcW w:w="1134" w:type="dxa"/>
-          </w:tcPr>
-          <w:p>
-            <w:pPr>
-              <w:jc w:val="center"/>
-              <w:cnfStyle w:val="000000000000" w:firstRow="0" w:lastRow="0" w:firstColumn="0" w:lastColumn="0" w:oddVBand="0" w:evenVBand="0" w:oddHBand="0" w:evenHBand="0" w:firstRowFirstColumn="0" w:firstRowLastColumn="0" w:lastRowFirstColumn="0" w:lastRowLastColumn="0"/>
-            </w:pPr>
-          </w:p>
-        </w:tc>
-        <w:tc>
-          <w:tcPr>
-            <w:tcW w:w="1036" w:type="dxa"/>
-          </w:tcPr>
-          <w:p>
-            <w:pPr>
-              <w:jc w:val="center"/>
-              <w:cnfStyle w:val="000000000000" w:firstRow="0" w:lastRow="0" w:firstColumn="0" w:lastColumn="0" w:oddVBand="0" w:evenVBand="0" w:oddHBand="0" w:evenHBand="0" w:firstRowFirstColumn="0" w:firstRowLastColumn="0" w:lastRowFirstColumn="0" w:lastRowLastColumn="0"/>
-            </w:pPr>
-          </w:p>
-        </w:tc>
-      </w:tr>
-      <w:tr>
-        <w:trPr>
-          <w:trHeight w:val="283"/>
-        </w:trPr>
-        <w:tc>
-          <w:tcPr>
-            <w:cnfStyle w:val="001000000000" w:firstRow="0" w:lastRow="0" w:firstColumn="1" w:lastColumn="0" w:oddVBand="0" w:evenVBand="0" w:oddHBand="0" w:evenHBand="0" w:firstRowFirstColumn="0" w:firstRowLastColumn="0" w:lastRowFirstColumn="0" w:lastRowLastColumn="0"/>
             <w:tcW w:w="8828" w:type="dxa"/>
             <w:gridSpan w:val="7"/>
             <w:shd w:val="clear" w:color="auto" w:fill="DEEAF6" w:themeFill="accent5" w:themeFillTint="33"/>
@@ -16119,78 +15785,6 @@
               </w:rPr>
               <w:t>2</w:t>
             </w:r>
-          </w:p>
-        </w:tc>
-      </w:tr>
-      <w:tr>
-        <w:trPr>
-          <w:trHeight w:val="283"/>
-        </w:trPr>
-        <w:tc>
-          <w:tcPr>
-            <w:cnfStyle w:val="001000000000" w:firstRow="0" w:lastRow="0" w:firstColumn="1" w:lastColumn="0" w:oddVBand="0" w:evenVBand="0" w:oddHBand="0" w:evenHBand="0" w:firstRowFirstColumn="0" w:firstRowLastColumn="0" w:lastRowFirstColumn="0" w:lastRowLastColumn="0"/>
-            <w:tcW w:w="2122" w:type="dxa"/>
-          </w:tcPr>
-          <w:p>
-            <w:pPr>
-              <w:jc w:val="center"/>
-            </w:pPr>
-          </w:p>
-        </w:tc>
-        <w:tc>
-          <w:tcPr>
-            <w:tcW w:w="2268" w:type="dxa"/>
-            <w:gridSpan w:val="2"/>
-          </w:tcPr>
-          <w:p>
-            <w:pPr>
-              <w:jc w:val="center"/>
-              <w:cnfStyle w:val="000000000000" w:firstRow="0" w:lastRow="0" w:firstColumn="0" w:lastColumn="0" w:oddVBand="0" w:evenVBand="0" w:oddHBand="0" w:evenHBand="0" w:firstRowFirstColumn="0" w:firstRowLastColumn="0" w:lastRowFirstColumn="0" w:lastRowLastColumn="0"/>
-            </w:pPr>
-          </w:p>
-        </w:tc>
-        <w:tc>
-          <w:tcPr>
-            <w:tcW w:w="1134" w:type="dxa"/>
-          </w:tcPr>
-          <w:p>
-            <w:pPr>
-              <w:jc w:val="center"/>
-              <w:cnfStyle w:val="000000000000" w:firstRow="0" w:lastRow="0" w:firstColumn="0" w:lastColumn="0" w:oddVBand="0" w:evenVBand="0" w:oddHBand="0" w:evenHBand="0" w:firstRowFirstColumn="0" w:firstRowLastColumn="0" w:lastRowFirstColumn="0" w:lastRowLastColumn="0"/>
-            </w:pPr>
-          </w:p>
-        </w:tc>
-        <w:tc>
-          <w:tcPr>
-            <w:tcW w:w="1134" w:type="dxa"/>
-          </w:tcPr>
-          <w:p>
-            <w:pPr>
-              <w:jc w:val="center"/>
-              <w:cnfStyle w:val="000000000000" w:firstRow="0" w:lastRow="0" w:firstColumn="0" w:lastColumn="0" w:oddVBand="0" w:evenVBand="0" w:oddHBand="0" w:evenHBand="0" w:firstRowFirstColumn="0" w:firstRowLastColumn="0" w:lastRowFirstColumn="0" w:lastRowLastColumn="0"/>
-            </w:pPr>
-          </w:p>
-        </w:tc>
-        <w:tc>
-          <w:tcPr>
-            <w:tcW w:w="1134" w:type="dxa"/>
-          </w:tcPr>
-          <w:p>
-            <w:pPr>
-              <w:jc w:val="center"/>
-              <w:cnfStyle w:val="000000000000" w:firstRow="0" w:lastRow="0" w:firstColumn="0" w:lastColumn="0" w:oddVBand="0" w:evenVBand="0" w:oddHBand="0" w:evenHBand="0" w:firstRowFirstColumn="0" w:firstRowLastColumn="0" w:lastRowFirstColumn="0" w:lastRowLastColumn="0"/>
-            </w:pPr>
-          </w:p>
-        </w:tc>
-        <w:tc>
-          <w:tcPr>
-            <w:tcW w:w="1036" w:type="dxa"/>
-          </w:tcPr>
-          <w:p>
-            <w:pPr>
-              <w:jc w:val="center"/>
-              <w:cnfStyle w:val="000000000000" w:firstRow="0" w:lastRow="0" w:firstColumn="0" w:lastColumn="0" w:oddVBand="0" w:evenVBand="0" w:oddHBand="0" w:evenHBand="0" w:firstRowFirstColumn="0" w:firstRowLastColumn="0" w:lastRowFirstColumn="0" w:lastRowLastColumn="0"/>
-            </w:pPr>
           </w:p>
         </w:tc>
       </w:tr>
@@ -16568,7 +16162,6 @@
                 <w:b/>
                 <w:bCs/>
               </w:rPr>
-              <w:lastRenderedPageBreak/>
               <w:t>Masa</w:t>
             </w:r>
           </w:p>
@@ -16649,6 +16242,7 @@
                 <w:b/>
                 <w:bCs/>
               </w:rPr>
+              <w:lastRenderedPageBreak/>
               <w:t>Tiempo</w:t>
             </w:r>
           </w:p>
@@ -17045,6 +16639,7 @@
         <w:showingPlcHdr/>
         <w:picture/>
       </w:sdtPr>
+      <w:sdtEndPr/>
       <w:sdtContent>
         <w:p>
           <w:pPr>
@@ -18024,15 +17619,7 @@
         <w:spacing w:after="0"/>
       </w:pPr>
       <w:r>
-        <w:t xml:space="preserve">Dirección donde se realizan las actividades del laboratorio: Calle 21 Este 205 Bodega F, </w:t>
-      </w:r>
-      <w:proofErr w:type="spellStart"/>
-      <w:r>
-        <w:t>Civac</w:t>
-      </w:r>
-      <w:proofErr w:type="spellEnd"/>
-      <w:r>
-        <w:t>, 62578, Jiutepec, Morelos.</w:t>
+        <w:t>Dirección donde se realizan las actividades del laboratorio: Calle 21 Este 205 Bodega F, Civac, 62578, Jiutepec, Morelos.</w:t>
       </w:r>
     </w:p>
     <w:p>

</xml_diff>

<commit_message>
Update masivo 22-12-2020 Se terminan las 100 etiquetas de retención Se hace las modificaciones de OIT Se corrigen bugs
</commit_message>
<xml_diff>
--- a/src/main/resources/documentos/FIR-ERAI-002.docx
+++ b/src/main/resources/documentos/FIR-ERAI-002.docx
@@ -408,8 +408,7 @@
     <w:p>
       <w:pPr>
         <w:pStyle w:val="Tablas"/>
-        <w:ind w:left="0" w:hanging="11"/>
-        <w:jc w:val="left"/>
+        <w:jc w:val="center"/>
       </w:pPr>
       <w:r>
         <w:t>Detalles de muestras</w:t>
@@ -545,8 +544,7 @@
     <w:p>
       <w:pPr>
         <w:pStyle w:val="Tablas"/>
-        <w:ind w:left="0" w:hanging="11"/>
-        <w:jc w:val="left"/>
+        <w:jc w:val="center"/>
       </w:pPr>
       <w:r>
         <w:t>Ensayos solicitados</w:t>
@@ -859,8 +857,7 @@
     <w:p>
       <w:pPr>
         <w:pStyle w:val="Tablas"/>
-        <w:ind w:left="0" w:firstLine="0"/>
-        <w:jc w:val="left"/>
+        <w:jc w:val="center"/>
       </w:pPr>
       <w:r>
         <w:t>Resultados de la determinación de adhesión de tintas</w:t>
@@ -1347,8 +1344,7 @@
     <w:p>
       <w:pPr>
         <w:pStyle w:val="Tablas"/>
-        <w:ind w:left="0" w:firstLine="0"/>
-        <w:jc w:val="left"/>
+        <w:jc w:val="center"/>
       </w:pPr>
       <w:r>
         <w:t>Resultados de la determinación de dimensiones</w:t>
@@ -1693,7 +1689,6 @@
         <w:showingPlcHdr/>
         <w:picture/>
       </w:sdtPr>
-      <w:sdtEndPr/>
       <w:sdtContent>
         <w:p>
           <w:pPr>
@@ -2115,8 +2110,7 @@
     <w:p>
       <w:pPr>
         <w:pStyle w:val="Tablas"/>
-        <w:ind w:left="0" w:hanging="11"/>
-        <w:jc w:val="left"/>
+        <w:jc w:val="center"/>
       </w:pPr>
       <w:r>
         <w:lastRenderedPageBreak/>
@@ -2995,7 +2989,6 @@
         <w:showingPlcHdr/>
         <w:picture/>
       </w:sdtPr>
-      <w:sdtEndPr/>
       <w:sdtContent>
         <w:p>
           <w:pPr>
@@ -3317,8 +3310,7 @@
     <w:p>
       <w:pPr>
         <w:pStyle w:val="Tablas"/>
-        <w:ind w:left="0" w:firstLine="0"/>
-        <w:jc w:val="both"/>
+        <w:jc w:val="center"/>
       </w:pPr>
       <w:r>
         <w:t>Resultados de la determinación de gramaje</w:t>
@@ -3798,6 +3790,7 @@
     <w:p>
       <w:pPr>
         <w:pStyle w:val="Tablas"/>
+        <w:jc w:val="center"/>
       </w:pPr>
       <w:r>
         <w:t>Resultados de la determinación de humedad</w:t>
@@ -4248,14 +4241,10 @@
     <w:p>
       <w:pPr>
         <w:pStyle w:val="Tablas"/>
-        <w:ind w:left="0" w:hanging="11"/>
-        <w:jc w:val="left"/>
+        <w:jc w:val="center"/>
       </w:pPr>
       <w:r>
-        <w:t>Resultados de la determinación de número de capas</w:t>
-      </w:r>
-      <w:r>
-        <w:t>.</w:t>
+        <w:t>Resultados de la determinación de número de capas.</w:t>
       </w:r>
     </w:p>
     <w:tbl>
@@ -4550,7 +4539,6 @@
         <w:showingPlcHdr/>
         <w:picture/>
       </w:sdtPr>
-      <w:sdtEndPr/>
       <w:sdtContent>
         <w:p>
           <w:pPr>
@@ -4831,8 +4819,7 @@
     <w:p>
       <w:pPr>
         <w:pStyle w:val="Tablas"/>
-        <w:ind w:left="0" w:hanging="11"/>
-        <w:jc w:val="left"/>
+        <w:jc w:val="center"/>
       </w:pPr>
       <w:r>
         <w:t>Resultados de la determinación de pellets por gramo</w:t>
@@ -5262,8 +5249,7 @@
     <w:p>
       <w:pPr>
         <w:pStyle w:val="Tablas"/>
-        <w:ind w:left="0" w:hanging="11"/>
-        <w:jc w:val="left"/>
+        <w:jc w:val="center"/>
       </w:pPr>
       <w:r>
         <w:t>Resultados de la determinación de compuestos</w:t>
@@ -5278,10 +5264,7 @@
         <w:t xml:space="preserve"> </w:t>
       </w:r>
       <w:r>
-        <w:t>de Fourier FTIR</w:t>
-      </w:r>
-      <w:r>
-        <w:t>.</w:t>
+        <w:t>de Fourier FTIR.</w:t>
       </w:r>
     </w:p>
     <w:tbl>
@@ -5306,7 +5289,6 @@
           <w:tcPr>
             <w:cnfStyle w:val="001000000000" w:firstRow="0" w:lastRow="0" w:firstColumn="1" w:lastColumn="0" w:oddVBand="0" w:evenVBand="0" w:oddHBand="0" w:evenHBand="0" w:firstRowFirstColumn="0" w:firstRowLastColumn="0" w:lastRowFirstColumn="0" w:lastRowLastColumn="0"/>
             <w:tcW w:w="2689" w:type="dxa"/>
-            <w:vMerge w:val="restart"/>
           </w:tcPr>
           <w:p>
             <w:pPr>
@@ -5347,7 +5329,7 @@
           <w:tcPr>
             <w:cnfStyle w:val="001000000000" w:firstRow="0" w:lastRow="0" w:firstColumn="1" w:lastColumn="0" w:oddVBand="0" w:evenVBand="0" w:oddHBand="0" w:evenHBand="0" w:firstRowFirstColumn="0" w:firstRowLastColumn="0" w:lastRowFirstColumn="0" w:lastRowLastColumn="0"/>
             <w:tcW w:w="2689" w:type="dxa"/>
-            <w:vMerge/>
+            <w:shd w:val="clear" w:color="auto" w:fill="D9D9D9" w:themeFill="background1" w:themeFillShade="D9"/>
           </w:tcPr>
           <w:p>
             <w:pPr>
@@ -5718,7 +5700,6 @@
         <w:showingPlcHdr/>
         <w:picture/>
       </w:sdtPr>
-      <w:sdtEndPr/>
       <w:sdtContent>
         <w:p>
           <w:pPr>
@@ -6345,14 +6326,10 @@
     <w:p>
       <w:pPr>
         <w:pStyle w:val="Tablas"/>
-        <w:ind w:left="0" w:hanging="11"/>
-        <w:jc w:val="both"/>
+        <w:jc w:val="center"/>
       </w:pPr>
       <w:r>
-        <w:t>Resultados de la determinación de compuestos por termogravimetría</w:t>
-      </w:r>
-      <w:r>
-        <w:t>.</w:t>
+        <w:t>Resultados de la determinación de compuestos por termogravimetría.</w:t>
       </w:r>
     </w:p>
     <w:tbl>
@@ -6646,7 +6623,6 @@
         <w:showingPlcHdr/>
         <w:picture/>
       </w:sdtPr>
-      <w:sdtEndPr/>
       <w:sdtContent>
         <w:p>
           <w:pPr>
@@ -6710,65 +6686,17 @@
     </w:sdt>
     <w:p>
       <w:pPr>
-        <w:jc w:val="center"/>
-        <w:rPr>
-          <w:b/>
-          <w:bCs/>
-          <w:color w:val="808080" w:themeColor="background1" w:themeShade="80"/>
-        </w:rPr>
-      </w:pPr>
-      <w:proofErr w:type="spellStart"/>
+        <w:pStyle w:val="Termograma"/>
+      </w:pPr>
       <w:r>
-        <w:rPr>
-          <w:b/>
-          <w:bCs/>
-          <w:color w:val="808080" w:themeColor="background1" w:themeShade="80"/>
-        </w:rPr>
-        <w:t>Termograma</w:t>
-      </w:r>
-      <w:proofErr w:type="spellEnd"/>
-      <w:r>
-        <w:rPr>
-          <w:b/>
-          <w:bCs/>
-          <w:color w:val="808080" w:themeColor="background1" w:themeShade="80"/>
-        </w:rPr>
-        <w:t xml:space="preserve"> 1. Determinación de compuestos por termogravimetría de la muestra </w:t>
+        <w:t xml:space="preserve">Determinación de compuestos por termogravimetría de la muestra </w:t>
       </w:r>
       <w:proofErr w:type="gramStart"/>
       <w:r>
-        <w:rPr>
-          <w:b/>
-          <w:bCs/>
-          <w:color w:val="808080" w:themeColor="background1" w:themeShade="80"/>
-        </w:rPr>
-        <w:t>“</w:t>
-      </w:r>
-      <w:r>
-        <w:rPr>
-          <w:rFonts w:cs="Arial"/>
-          <w:b/>
-          <w:bCs/>
-          <w:color w:val="808080" w:themeColor="background1" w:themeShade="80"/>
-          <w:szCs w:val="20"/>
-        </w:rPr>
-        <w:t xml:space="preserve"> </w:t>
-      </w:r>
-      <w:r>
-        <w:rPr>
-          <w:b/>
-          <w:bCs/>
-          <w:color w:val="808080" w:themeColor="background1" w:themeShade="80"/>
-        </w:rPr>
-        <w:t>”</w:t>
+        <w:t>“ ”</w:t>
       </w:r>
       <w:proofErr w:type="gramEnd"/>
       <w:r>
-        <w:rPr>
-          <w:b/>
-          <w:bCs/>
-          <w:color w:val="808080" w:themeColor="background1" w:themeShade="80"/>
-        </w:rPr>
         <w:t>.</w:t>
       </w:r>
     </w:p>
@@ -7235,14 +7163,10 @@
     <w:p>
       <w:pPr>
         <w:pStyle w:val="Tablas"/>
-        <w:ind w:left="0" w:hanging="11"/>
-        <w:jc w:val="left"/>
+        <w:jc w:val="center"/>
       </w:pPr>
       <w:r>
-        <w:t>Resultados de la determinación del índice y densidad óptica de carbonilo por envejecimiento y espectroscopia</w:t>
-      </w:r>
-      <w:r>
-        <w:t>.</w:t>
+        <w:t>Resultados de la determinación del índice y densidad óptica de carbonilo por envejecimiento y espectroscopia.</w:t>
       </w:r>
     </w:p>
     <w:tbl>
@@ -8192,8 +8116,7 @@
     <w:p>
       <w:pPr>
         <w:pStyle w:val="Tablas"/>
-        <w:ind w:left="0" w:hanging="11"/>
-        <w:jc w:val="left"/>
+        <w:jc w:val="center"/>
       </w:pPr>
       <w:r>
         <w:t>Resultados del envejecimiento acelerado térmico</w:t>
@@ -8424,7 +8347,6 @@
         <w:showingPlcHdr/>
         <w:picture/>
       </w:sdtPr>
-      <w:sdtEndPr/>
       <w:sdtContent>
         <w:p>
           <w:pPr>
@@ -9023,14 +8945,10 @@
     <w:p>
       <w:pPr>
         <w:pStyle w:val="Tablas"/>
-        <w:ind w:left="0" w:hanging="11"/>
-        <w:jc w:val="left"/>
+        <w:jc w:val="center"/>
       </w:pPr>
       <w:r>
-        <w:t>Resultados del envejecimiento acelerado por UV</w:t>
-      </w:r>
-      <w:r>
-        <w:t>.</w:t>
+        <w:t>Resultados del envejecimiento acelerado por UV.</w:t>
       </w:r>
     </w:p>
     <w:tbl>
@@ -9257,7 +9175,6 @@
         <w:showingPlcHdr/>
         <w:picture/>
       </w:sdtPr>
-      <w:sdtEndPr/>
       <w:sdtContent>
         <w:p>
           <w:pPr>
@@ -9832,14 +9749,10 @@
     <w:p>
       <w:pPr>
         <w:pStyle w:val="Tablas"/>
-        <w:ind w:left="0" w:hanging="11"/>
-        <w:jc w:val="left"/>
+        <w:jc w:val="center"/>
       </w:pPr>
       <w:r>
-        <w:t>Resultados del envejecimiento acelerado por xenón</w:t>
-      </w:r>
-      <w:r>
-        <w:t>.</w:t>
+        <w:t>Resultados del envejecimiento acelerado por xenón.</w:t>
       </w:r>
     </w:p>
     <w:tbl>
@@ -10298,6 +10211,12 @@
                 <w:szCs w:val="16"/>
               </w:rPr>
             </w:pPr>
+            <w:r>
+              <w:rPr>
+                <w:szCs w:val="16"/>
+              </w:rPr>
+              <w:t>180°</w:t>
+            </w:r>
           </w:p>
         </w:tc>
       </w:tr>
@@ -10516,14 +10435,10 @@
     <w:p>
       <w:pPr>
         <w:pStyle w:val="Tablas"/>
-        <w:ind w:left="0" w:hanging="11"/>
-        <w:jc w:val="left"/>
+        <w:jc w:val="center"/>
       </w:pPr>
       <w:r>
-        <w:t>Resultados de la determinación de la estabilidad oxidativa</w:t>
-      </w:r>
-      <w:r>
-        <w:t>.</w:t>
+        <w:t>Resultados de la determinación de la estabilidad oxidativa.</w:t>
       </w:r>
     </w:p>
     <w:tbl>
@@ -10533,8 +10448,7 @@
         <w:tblLook w:val="04A0" w:firstRow="1" w:lastRow="0" w:firstColumn="1" w:lastColumn="0" w:noHBand="0" w:noVBand="1"/>
       </w:tblPr>
       <w:tblGrid>
-        <w:gridCol w:w="2689"/>
-        <w:gridCol w:w="1725"/>
+        <w:gridCol w:w="4414"/>
         <w:gridCol w:w="4414"/>
       </w:tblGrid>
       <w:tr>
@@ -10546,7 +10460,6 @@
           <w:tcPr>
             <w:cnfStyle w:val="001000000000" w:firstRow="0" w:lastRow="0" w:firstColumn="1" w:lastColumn="0" w:oddVBand="0" w:evenVBand="0" w:oddHBand="0" w:evenHBand="0" w:firstRowFirstColumn="0" w:firstRowLastColumn="0" w:lastRowFirstColumn="0" w:lastRowLastColumn="0"/>
             <w:tcW w:w="4414" w:type="dxa"/>
-            <w:gridSpan w:val="2"/>
           </w:tcPr>
           <w:p>
             <w:pPr>
@@ -10581,34 +10494,18 @@
           </w:p>
         </w:tc>
       </w:tr>
-      <w:tr>
-        <w:trPr>
-          <w:trHeight w:val="283"/>
-        </w:trPr>
-        <w:tc>
-          <w:tcPr>
-            <w:cnfStyle w:val="001000000000" w:firstRow="0" w:lastRow="0" w:firstColumn="1" w:lastColumn="0" w:oddVBand="0" w:evenVBand="0" w:oddHBand="0" w:evenHBand="0" w:firstRowFirstColumn="0" w:firstRowLastColumn="0" w:lastRowFirstColumn="0" w:lastRowLastColumn="0"/>
-            <w:tcW w:w="4414" w:type="dxa"/>
-            <w:gridSpan w:val="2"/>
-          </w:tcPr>
-          <w:p>
-            <w:pPr>
-              <w:jc w:val="center"/>
-            </w:pPr>
-          </w:p>
-        </w:tc>
-        <w:tc>
-          <w:tcPr>
-            <w:tcW w:w="4414" w:type="dxa"/>
-          </w:tcPr>
-          <w:p>
-            <w:pPr>
-              <w:jc w:val="center"/>
-              <w:cnfStyle w:val="000000000000" w:firstRow="0" w:lastRow="0" w:firstColumn="0" w:lastColumn="0" w:oddVBand="0" w:evenVBand="0" w:oddHBand="0" w:evenHBand="0" w:firstRowFirstColumn="0" w:firstRowLastColumn="0" w:lastRowFirstColumn="0" w:lastRowLastColumn="0"/>
-            </w:pPr>
-          </w:p>
-        </w:tc>
-      </w:tr>
+    </w:tbl>
+    <w:p/>
+    <w:tbl>
+      <w:tblPr>
+        <w:tblStyle w:val="Estilo3"/>
+        <w:tblW w:w="0" w:type="auto"/>
+        <w:tblLook w:val="0480" w:firstRow="0" w:lastRow="0" w:firstColumn="1" w:lastColumn="0" w:noHBand="0" w:noVBand="1"/>
+      </w:tblPr>
+      <w:tblGrid>
+        <w:gridCol w:w="2689"/>
+        <w:gridCol w:w="6139"/>
+      </w:tblGrid>
       <w:tr>
         <w:trPr>
           <w:trHeight w:val="283"/>
@@ -10642,7 +10539,6 @@
         <w:tc>
           <w:tcPr>
             <w:tcW w:w="6139" w:type="dxa"/>
-            <w:gridSpan w:val="2"/>
           </w:tcPr>
           <w:p>
             <w:pPr>
@@ -10685,7 +10581,6 @@
         <w:tc>
           <w:tcPr>
             <w:tcW w:w="6139" w:type="dxa"/>
-            <w:gridSpan w:val="2"/>
           </w:tcPr>
           <w:p>
             <w:pPr>
@@ -10741,7 +10636,6 @@
         <w:tc>
           <w:tcPr>
             <w:tcW w:w="6139" w:type="dxa"/>
-            <w:gridSpan w:val="2"/>
           </w:tcPr>
           <w:p>
             <w:pPr>
@@ -10802,7 +10696,6 @@
         <w:showingPlcHdr/>
         <w:picture/>
       </w:sdtPr>
-      <w:sdtEndPr/>
       <w:sdtContent>
         <w:p>
           <w:pPr>
@@ -10874,39 +10767,18 @@
     </w:sdt>
     <w:p>
       <w:pPr>
-        <w:jc w:val="center"/>
+        <w:pStyle w:val="Termograma"/>
         <w:rPr>
           <w:rFonts w:cs="Arial"/>
-          <w:b/>
-          <w:bCs/>
-          <w:color w:val="A6A6A6" w:themeColor="background1" w:themeShade="A6"/>
           <w:szCs w:val="20"/>
         </w:rPr>
       </w:pPr>
-      <w:proofErr w:type="spellStart"/>
       <w:r>
-        <w:rPr>
-          <w:b/>
-          <w:bCs/>
-          <w:color w:val="A6A6A6" w:themeColor="background1" w:themeShade="A6"/>
-        </w:rPr>
-        <w:t>Termograma</w:t>
-      </w:r>
-      <w:proofErr w:type="spellEnd"/>
-      <w:r>
-        <w:rPr>
-          <w:b/>
-          <w:bCs/>
-          <w:color w:val="A6A6A6" w:themeColor="background1" w:themeShade="A6"/>
-        </w:rPr>
-        <w:t xml:space="preserve"> 1. Indica el tiempo de inducción a la oxidación de la muestra “</w:t>
+        <w:t>Indica el tiempo de inducción a la oxidación de la muestra “</w:t>
       </w:r>
       <w:r>
         <w:rPr>
           <w:rFonts w:cs="Arial"/>
-          <w:b/>
-          <w:bCs/>
-          <w:color w:val="A6A6A6" w:themeColor="background1" w:themeShade="A6"/>
           <w:szCs w:val="20"/>
         </w:rPr>
         <w:t>”.</w:t>
@@ -11510,14 +11382,10 @@
     <w:p>
       <w:pPr>
         <w:pStyle w:val="Tablas"/>
-        <w:ind w:left="0" w:hanging="11"/>
-        <w:jc w:val="left"/>
+        <w:jc w:val="center"/>
       </w:pPr>
       <w:r>
-        <w:t>Resultados de la determinación de transiciones térmicas de polímeros correspondientes al segundo calentamiento</w:t>
-      </w:r>
-      <w:r>
-        <w:t>.</w:t>
+        <w:t>Resultados de la determinación de transiciones térmicas de polímeros correspondientes al segundo calentamiento.</w:t>
       </w:r>
     </w:p>
     <w:tbl>
@@ -11916,7 +11784,6 @@
         <w:showingPlcHdr/>
         <w:picture/>
       </w:sdtPr>
-      <w:sdtEndPr/>
       <w:sdtContent>
         <w:p>
           <w:pPr>
@@ -11980,47 +11847,17 @@
     </w:sdt>
     <w:p>
       <w:pPr>
-        <w:jc w:val="center"/>
-        <w:rPr>
-          <w:b/>
-          <w:bCs/>
-          <w:color w:val="A6A6A6" w:themeColor="background1" w:themeShade="A6"/>
-        </w:rPr>
-      </w:pPr>
-      <w:proofErr w:type="spellStart"/>
+        <w:pStyle w:val="Termograma"/>
+      </w:pPr>
       <w:r>
-        <w:rPr>
-          <w:b/>
-          <w:bCs/>
-          <w:color w:val="A6A6A6" w:themeColor="background1" w:themeShade="A6"/>
-        </w:rPr>
-        <w:t>Termograma</w:t>
-      </w:r>
-      <w:proofErr w:type="spellEnd"/>
-      <w:r>
-        <w:rPr>
-          <w:b/>
-          <w:bCs/>
-          <w:color w:val="A6A6A6" w:themeColor="background1" w:themeShade="A6"/>
-        </w:rPr>
-        <w:t xml:space="preserve"> 1. Determinación de transiciones térmicas de polímeros de la muestra </w:t>
+        <w:t xml:space="preserve">Determinación de transiciones térmicas de polímeros de la muestra </w:t>
       </w:r>
       <w:proofErr w:type="gramStart"/>
       <w:r>
-        <w:rPr>
-          <w:b/>
-          <w:bCs/>
-          <w:color w:val="A6A6A6" w:themeColor="background1" w:themeShade="A6"/>
-        </w:rPr>
         <w:t>“ ”</w:t>
       </w:r>
       <w:proofErr w:type="gramEnd"/>
       <w:r>
-        <w:rPr>
-          <w:b/>
-          <w:bCs/>
-          <w:color w:val="A6A6A6" w:themeColor="background1" w:themeShade="A6"/>
-        </w:rPr>
         <w:t>.</w:t>
       </w:r>
     </w:p>
@@ -12809,14 +12646,10 @@
     <w:p>
       <w:pPr>
         <w:pStyle w:val="Tablas"/>
-        <w:ind w:left="0" w:hanging="11"/>
-        <w:jc w:val="left"/>
+        <w:jc w:val="center"/>
       </w:pPr>
       <w:r>
-        <w:t>Resultados de la determinación de la curva de sellado en caliente</w:t>
-      </w:r>
-      <w:r>
-        <w:t>.</w:t>
+        <w:t>Resultados de la determinación de la curva de sellado en caliente.</w:t>
       </w:r>
     </w:p>
     <w:tbl>
@@ -13155,7 +12988,6 @@
         <w:showingPlcHdr/>
         <w:picture/>
       </w:sdtPr>
-      <w:sdtEndPr/>
       <w:sdtContent>
         <w:p>
           <w:pPr>
@@ -13519,14 +13351,10 @@
     <w:p>
       <w:pPr>
         <w:pStyle w:val="Tablas"/>
-        <w:ind w:left="0" w:hanging="11"/>
-        <w:jc w:val="left"/>
+        <w:jc w:val="center"/>
       </w:pPr>
       <w:r>
-        <w:t>Resultados de la determinación del índice de fluidez</w:t>
-      </w:r>
-      <w:r>
-        <w:t>.</w:t>
+        <w:t>Resultados de la determinación del índice de fluidez.</w:t>
       </w:r>
     </w:p>
     <w:tbl>
@@ -14132,14 +13960,10 @@
     <w:p>
       <w:pPr>
         <w:pStyle w:val="Tablas"/>
-        <w:ind w:left="0" w:hanging="11"/>
-        <w:jc w:val="left"/>
+        <w:jc w:val="center"/>
       </w:pPr>
       <w:r>
-        <w:t>Resultados de la determinación de la permeabilidad al oxígeno</w:t>
-      </w:r>
-      <w:r>
-        <w:t>.</w:t>
+        <w:t>Resultados de la determinación de la permeabilidad al oxígeno.</w:t>
       </w:r>
     </w:p>
     <w:tbl>
@@ -14652,14 +14476,10 @@
     <w:p>
       <w:pPr>
         <w:pStyle w:val="Tablas"/>
-        <w:ind w:left="0" w:hanging="11"/>
-        <w:jc w:val="left"/>
+        <w:jc w:val="center"/>
       </w:pPr>
       <w:r>
-        <w:t>Resultados de la determinación de resistencia al rasgado</w:t>
-      </w:r>
-      <w:r>
-        <w:t>.</w:t>
+        <w:t>Resultados de la determinación de resistencia al rasgado.</w:t>
       </w:r>
     </w:p>
     <w:tbl>
@@ -15514,14 +15334,10 @@
     <w:p>
       <w:pPr>
         <w:pStyle w:val="Tablas"/>
-        <w:ind w:left="0" w:hanging="11"/>
-        <w:jc w:val="left"/>
+        <w:jc w:val="center"/>
       </w:pPr>
       <w:r>
-        <w:t>Resultados de la determinación de resistencia a la tensión y elongación a la ruptura</w:t>
-      </w:r>
-      <w:r>
-        <w:t>.</w:t>
+        <w:t>Resultados de la determinación de resistencia a la tensión y elongación a la ruptura.</w:t>
       </w:r>
     </w:p>
     <w:tbl>
@@ -16395,8 +16211,7 @@
     <w:p>
       <w:pPr>
         <w:pStyle w:val="Tablas"/>
-        <w:ind w:left="0" w:hanging="11"/>
-        <w:jc w:val="left"/>
+        <w:jc w:val="center"/>
       </w:pPr>
       <w:r>
         <w:t>Resultados de la determinación de la resistencia a la carga dinámica</w:t>
@@ -16654,7 +16469,6 @@
         <w:showingPlcHdr/>
         <w:picture/>
       </w:sdtPr>
-      <w:sdtEndPr/>
       <w:sdtContent>
         <w:p>
           <w:pPr>
@@ -16984,8 +16798,7 @@
     <w:p>
       <w:pPr>
         <w:pStyle w:val="Tablas"/>
-        <w:ind w:left="0" w:hanging="11"/>
-        <w:jc w:val="left"/>
+        <w:jc w:val="center"/>
       </w:pPr>
       <w:r>
         <w:t>Resultados experimentales para la determinación de la resistencia al impacto</w:t>
@@ -17239,7 +17052,6 @@
           <w:tcPr>
             <w:cnfStyle w:val="001000000000" w:firstRow="0" w:lastRow="0" w:firstColumn="1" w:lastColumn="0" w:oddVBand="0" w:evenVBand="0" w:oddHBand="0" w:evenHBand="0" w:firstRowFirstColumn="0" w:firstRowLastColumn="0" w:lastRowFirstColumn="0" w:lastRowLastColumn="0"/>
             <w:tcW w:w="1667" w:type="pct"/>
-            <w:shd w:val="clear" w:color="auto" w:fill="F2F2F2" w:themeFill="background1" w:themeFillShade="F2"/>
           </w:tcPr>
           <w:p>
             <w:pPr>
@@ -17413,7 +17225,6 @@
             <w:tcBorders>
               <w:bottom w:val="single" w:sz="4" w:space="0" w:color="F2F2F2" w:themeColor="background1" w:themeShade="F2"/>
             </w:tcBorders>
-            <w:shd w:val="clear" w:color="auto" w:fill="auto"/>
             <w:vAlign w:val="bottom"/>
           </w:tcPr>
           <w:p>
@@ -17464,7 +17275,6 @@
             <w:tcBorders>
               <w:bottom w:val="single" w:sz="4" w:space="0" w:color="F2F2F2" w:themeColor="background1" w:themeShade="F2"/>
             </w:tcBorders>
-            <w:shd w:val="clear" w:color="auto" w:fill="auto"/>
             <w:vAlign w:val="bottom"/>
           </w:tcPr>
           <w:p>
@@ -17555,7 +17365,6 @@
             <w:tcBorders>
               <w:top w:val="single" w:sz="4" w:space="0" w:color="F2F2F2" w:themeColor="background1" w:themeShade="F2"/>
             </w:tcBorders>
-            <w:shd w:val="clear" w:color="auto" w:fill="auto"/>
           </w:tcPr>
           <w:p>
             <w:pPr>
@@ -17587,7 +17396,6 @@
             <w:tcBorders>
               <w:top w:val="single" w:sz="4" w:space="0" w:color="F2F2F2" w:themeColor="background1" w:themeShade="F2"/>
             </w:tcBorders>
-            <w:shd w:val="clear" w:color="auto" w:fill="auto"/>
           </w:tcPr>
           <w:p>
             <w:pPr>
@@ -19599,6 +19407,119 @@
     </w:lvl>
   </w:abstractNum>
   <w:abstractNum w:abstractNumId="5" w15:restartNumberingAfterBreak="0">
+    <w:nsid w:val="175E2AB5"/>
+    <w:multiLevelType w:val="multilevel"/>
+    <w:tmpl w:val="5FBC2D1A"/>
+    <w:lvl w:ilvl="0">
+      <w:start w:val="1"/>
+      <w:numFmt w:val="decimal"/>
+      <w:lvlText w:val="%1."/>
+      <w:lvlJc w:val="left"/>
+      <w:pPr>
+        <w:ind w:left="720" w:hanging="360"/>
+      </w:pPr>
+      <w:rPr>
+        <w:rFonts w:hint="default"/>
+      </w:rPr>
+    </w:lvl>
+    <w:lvl w:ilvl="1">
+      <w:start w:val="1"/>
+      <w:numFmt w:val="lowerLetter"/>
+      <w:lvlText w:val="%2."/>
+      <w:lvlJc w:val="left"/>
+      <w:pPr>
+        <w:ind w:left="1440" w:hanging="360"/>
+      </w:pPr>
+      <w:rPr>
+        <w:rFonts w:hint="default"/>
+      </w:rPr>
+    </w:lvl>
+    <w:lvl w:ilvl="2">
+      <w:start w:val="1"/>
+      <w:numFmt w:val="lowerRoman"/>
+      <w:lvlText w:val="%3."/>
+      <w:lvlJc w:val="right"/>
+      <w:pPr>
+        <w:ind w:left="2160" w:hanging="180"/>
+      </w:pPr>
+      <w:rPr>
+        <w:rFonts w:hint="default"/>
+      </w:rPr>
+    </w:lvl>
+    <w:lvl w:ilvl="3">
+      <w:start w:val="1"/>
+      <w:numFmt w:val="decimal"/>
+      <w:lvlText w:val="%4."/>
+      <w:lvlJc w:val="left"/>
+      <w:pPr>
+        <w:ind w:left="2880" w:hanging="360"/>
+      </w:pPr>
+      <w:rPr>
+        <w:rFonts w:hint="default"/>
+      </w:rPr>
+    </w:lvl>
+    <w:lvl w:ilvl="4">
+      <w:start w:val="1"/>
+      <w:numFmt w:val="lowerLetter"/>
+      <w:lvlText w:val="%5."/>
+      <w:lvlJc w:val="left"/>
+      <w:pPr>
+        <w:ind w:left="3600" w:hanging="360"/>
+      </w:pPr>
+      <w:rPr>
+        <w:rFonts w:hint="default"/>
+      </w:rPr>
+    </w:lvl>
+    <w:lvl w:ilvl="5">
+      <w:start w:val="1"/>
+      <w:numFmt w:val="lowerRoman"/>
+      <w:lvlText w:val="%6."/>
+      <w:lvlJc w:val="right"/>
+      <w:pPr>
+        <w:ind w:left="4320" w:hanging="180"/>
+      </w:pPr>
+      <w:rPr>
+        <w:rFonts w:hint="default"/>
+      </w:rPr>
+    </w:lvl>
+    <w:lvl w:ilvl="6">
+      <w:start w:val="1"/>
+      <w:numFmt w:val="decimal"/>
+      <w:lvlText w:val="%7."/>
+      <w:lvlJc w:val="left"/>
+      <w:pPr>
+        <w:ind w:left="5040" w:hanging="360"/>
+      </w:pPr>
+      <w:rPr>
+        <w:rFonts w:hint="default"/>
+      </w:rPr>
+    </w:lvl>
+    <w:lvl w:ilvl="7">
+      <w:start w:val="1"/>
+      <w:numFmt w:val="lowerLetter"/>
+      <w:lvlText w:val="%8."/>
+      <w:lvlJc w:val="left"/>
+      <w:pPr>
+        <w:ind w:left="5760" w:hanging="360"/>
+      </w:pPr>
+      <w:rPr>
+        <w:rFonts w:hint="default"/>
+      </w:rPr>
+    </w:lvl>
+    <w:lvl w:ilvl="8">
+      <w:start w:val="1"/>
+      <w:numFmt w:val="lowerRoman"/>
+      <w:lvlText w:val="%9."/>
+      <w:lvlJc w:val="right"/>
+      <w:pPr>
+        <w:ind w:left="6480" w:hanging="180"/>
+      </w:pPr>
+      <w:rPr>
+        <w:rFonts w:hint="default"/>
+      </w:rPr>
+    </w:lvl>
+  </w:abstractNum>
+  <w:abstractNum w:abstractNumId="6" w15:restartNumberingAfterBreak="0">
     <w:nsid w:val="176F3981"/>
     <w:multiLevelType w:val="hybridMultilevel"/>
     <w:tmpl w:val="86E21486"/>
@@ -19711,7 +19632,7 @@
       </w:rPr>
     </w:lvl>
   </w:abstractNum>
-  <w:abstractNum w:abstractNumId="6" w15:restartNumberingAfterBreak="0">
+  <w:abstractNum w:abstractNumId="7" w15:restartNumberingAfterBreak="0">
     <w:nsid w:val="179D0E40"/>
     <w:multiLevelType w:val="multilevel"/>
     <w:tmpl w:val="64C6589E"/>
@@ -19797,7 +19718,7 @@
       </w:pPr>
     </w:lvl>
   </w:abstractNum>
-  <w:abstractNum w:abstractNumId="7" w15:restartNumberingAfterBreak="0">
+  <w:abstractNum w:abstractNumId="8" w15:restartNumberingAfterBreak="0">
     <w:nsid w:val="228E5435"/>
     <w:multiLevelType w:val="hybridMultilevel"/>
     <w:tmpl w:val="2CD2DE92"/>
@@ -19884,7 +19805,7 @@
       </w:pPr>
     </w:lvl>
   </w:abstractNum>
-  <w:abstractNum w:abstractNumId="8" w15:restartNumberingAfterBreak="0">
+  <w:abstractNum w:abstractNumId="9" w15:restartNumberingAfterBreak="0">
     <w:nsid w:val="27F4658D"/>
     <w:multiLevelType w:val="multilevel"/>
     <w:tmpl w:val="90FA4CB4"/>
@@ -20052,25 +19973,28 @@
       </w:rPr>
     </w:lvl>
   </w:abstractNum>
-  <w:abstractNum w:abstractNumId="9" w15:restartNumberingAfterBreak="0">
+  <w:abstractNum w:abstractNumId="10" w15:restartNumberingAfterBreak="0">
     <w:nsid w:val="2E762345"/>
-    <w:multiLevelType w:val="hybridMultilevel"/>
-    <w:tmpl w:val="8D1035AE"/>
-    <w:lvl w:ilvl="0" w:tplc="F760D124">
+    <w:multiLevelType w:val="multilevel"/>
+    <w:tmpl w:val="1D6C1EFE"/>
+    <w:lvl w:ilvl="0">
       <w:start w:val="1"/>
       <w:numFmt w:val="decimal"/>
-      <w:lvlText w:val="%1."/>
+      <w:lvlText w:val="Imágen %1."/>
       <w:lvlJc w:val="left"/>
       <w:pPr>
         <w:ind w:left="1437" w:hanging="360"/>
       </w:pPr>
       <w:rPr>
-        <w:rFonts w:hint="default"/>
+        <w:rFonts w:ascii="Century Gothic" w:hAnsi="Century Gothic" w:hint="default"/>
         <w:b/>
         <w:bCs/>
+        <w:i w:val="0"/>
+        <w:color w:val="808080" w:themeColor="background1" w:themeShade="80"/>
+        <w:sz w:val="16"/>
       </w:rPr>
     </w:lvl>
-    <w:lvl w:ilvl="1" w:tplc="080A0019" w:tentative="1">
+    <w:lvl w:ilvl="1">
       <w:start w:val="1"/>
       <w:numFmt w:val="lowerLetter"/>
       <w:lvlText w:val="%2."/>
@@ -20078,8 +20002,11 @@
       <w:pPr>
         <w:ind w:left="2157" w:hanging="360"/>
       </w:pPr>
+      <w:rPr>
+        <w:rFonts w:hint="default"/>
+      </w:rPr>
     </w:lvl>
-    <w:lvl w:ilvl="2" w:tplc="080A001B" w:tentative="1">
+    <w:lvl w:ilvl="2">
       <w:start w:val="1"/>
       <w:numFmt w:val="lowerRoman"/>
       <w:lvlText w:val="%3."/>
@@ -20087,8 +20014,11 @@
       <w:pPr>
         <w:ind w:left="2877" w:hanging="180"/>
       </w:pPr>
+      <w:rPr>
+        <w:rFonts w:hint="default"/>
+      </w:rPr>
     </w:lvl>
-    <w:lvl w:ilvl="3" w:tplc="080A000F" w:tentative="1">
+    <w:lvl w:ilvl="3">
       <w:start w:val="1"/>
       <w:numFmt w:val="decimal"/>
       <w:lvlText w:val="%4."/>
@@ -20096,8 +20026,11 @@
       <w:pPr>
         <w:ind w:left="3597" w:hanging="360"/>
       </w:pPr>
+      <w:rPr>
+        <w:rFonts w:hint="default"/>
+      </w:rPr>
     </w:lvl>
-    <w:lvl w:ilvl="4" w:tplc="080A0019" w:tentative="1">
+    <w:lvl w:ilvl="4">
       <w:start w:val="1"/>
       <w:numFmt w:val="lowerLetter"/>
       <w:lvlText w:val="%5."/>
@@ -20105,8 +20038,11 @@
       <w:pPr>
         <w:ind w:left="4317" w:hanging="360"/>
       </w:pPr>
+      <w:rPr>
+        <w:rFonts w:hint="default"/>
+      </w:rPr>
     </w:lvl>
-    <w:lvl w:ilvl="5" w:tplc="080A001B" w:tentative="1">
+    <w:lvl w:ilvl="5">
       <w:start w:val="1"/>
       <w:numFmt w:val="lowerRoman"/>
       <w:lvlText w:val="%6."/>
@@ -20114,8 +20050,11 @@
       <w:pPr>
         <w:ind w:left="5037" w:hanging="180"/>
       </w:pPr>
+      <w:rPr>
+        <w:rFonts w:hint="default"/>
+      </w:rPr>
     </w:lvl>
-    <w:lvl w:ilvl="6" w:tplc="080A000F" w:tentative="1">
+    <w:lvl w:ilvl="6">
       <w:start w:val="1"/>
       <w:numFmt w:val="decimal"/>
       <w:lvlText w:val="%7."/>
@@ -20123,8 +20062,11 @@
       <w:pPr>
         <w:ind w:left="5757" w:hanging="360"/>
       </w:pPr>
+      <w:rPr>
+        <w:rFonts w:hint="default"/>
+      </w:rPr>
     </w:lvl>
-    <w:lvl w:ilvl="7" w:tplc="080A0019" w:tentative="1">
+    <w:lvl w:ilvl="7">
       <w:start w:val="1"/>
       <w:numFmt w:val="lowerLetter"/>
       <w:lvlText w:val="%8."/>
@@ -20132,8 +20074,11 @@
       <w:pPr>
         <w:ind w:left="6477" w:hanging="360"/>
       </w:pPr>
+      <w:rPr>
+        <w:rFonts w:hint="default"/>
+      </w:rPr>
     </w:lvl>
-    <w:lvl w:ilvl="8" w:tplc="080A001B" w:tentative="1">
+    <w:lvl w:ilvl="8">
       <w:start w:val="1"/>
       <w:numFmt w:val="lowerRoman"/>
       <w:lvlText w:val="%9."/>
@@ -20141,9 +20086,12 @@
       <w:pPr>
         <w:ind w:left="7197" w:hanging="180"/>
       </w:pPr>
+      <w:rPr>
+        <w:rFonts w:hint="default"/>
+      </w:rPr>
     </w:lvl>
   </w:abstractNum>
-  <w:abstractNum w:abstractNumId="10" w15:restartNumberingAfterBreak="0">
+  <w:abstractNum w:abstractNumId="11" w15:restartNumberingAfterBreak="0">
     <w:nsid w:val="489B23C3"/>
     <w:multiLevelType w:val="multilevel"/>
     <w:tmpl w:val="D458CA1A"/>
@@ -20260,7 +20208,7 @@
       </w:rPr>
     </w:lvl>
   </w:abstractNum>
-  <w:abstractNum w:abstractNumId="11" w15:restartNumberingAfterBreak="0">
+  <w:abstractNum w:abstractNumId="12" w15:restartNumberingAfterBreak="0">
     <w:nsid w:val="5AE973E5"/>
     <w:multiLevelType w:val="multilevel"/>
     <w:tmpl w:val="1F4C25C0"/>
@@ -20427,7 +20375,7 @@
       </w:rPr>
     </w:lvl>
   </w:abstractNum>
-  <w:abstractNum w:abstractNumId="12" w15:restartNumberingAfterBreak="0">
+  <w:abstractNum w:abstractNumId="13" w15:restartNumberingAfterBreak="0">
     <w:nsid w:val="63FD2689"/>
     <w:multiLevelType w:val="multilevel"/>
     <w:tmpl w:val="F0301F0C"/>
@@ -20549,104 +20497,15 @@
       </w:rPr>
     </w:lvl>
   </w:abstractNum>
-  <w:abstractNum w:abstractNumId="13" w15:restartNumberingAfterBreak="0">
-    <w:nsid w:val="6F835327"/>
-    <w:multiLevelType w:val="hybridMultilevel"/>
-    <w:tmpl w:val="C07E57C2"/>
-    <w:lvl w:ilvl="0" w:tplc="AA7CC198">
-      <w:start w:val="1"/>
-      <w:numFmt w:val="decimal"/>
-      <w:lvlText w:val="%1."/>
-      <w:lvlJc w:val="left"/>
-      <w:pPr>
-        <w:ind w:left="720" w:hanging="360"/>
-      </w:pPr>
-      <w:rPr>
-        <w:rFonts w:hint="default"/>
-      </w:rPr>
-    </w:lvl>
-    <w:lvl w:ilvl="1" w:tplc="080A0019" w:tentative="1">
-      <w:start w:val="1"/>
-      <w:numFmt w:val="lowerLetter"/>
-      <w:lvlText w:val="%2."/>
-      <w:lvlJc w:val="left"/>
-      <w:pPr>
-        <w:ind w:left="1440" w:hanging="360"/>
-      </w:pPr>
-    </w:lvl>
-    <w:lvl w:ilvl="2" w:tplc="080A001B" w:tentative="1">
-      <w:start w:val="1"/>
-      <w:numFmt w:val="lowerRoman"/>
-      <w:lvlText w:val="%3."/>
-      <w:lvlJc w:val="right"/>
-      <w:pPr>
-        <w:ind w:left="2160" w:hanging="180"/>
-      </w:pPr>
-    </w:lvl>
-    <w:lvl w:ilvl="3" w:tplc="080A000F" w:tentative="1">
-      <w:start w:val="1"/>
-      <w:numFmt w:val="decimal"/>
-      <w:lvlText w:val="%4."/>
-      <w:lvlJc w:val="left"/>
-      <w:pPr>
-        <w:ind w:left="2880" w:hanging="360"/>
-      </w:pPr>
-    </w:lvl>
-    <w:lvl w:ilvl="4" w:tplc="080A0019" w:tentative="1">
-      <w:start w:val="1"/>
-      <w:numFmt w:val="lowerLetter"/>
-      <w:lvlText w:val="%5."/>
-      <w:lvlJc w:val="left"/>
-      <w:pPr>
-        <w:ind w:left="3600" w:hanging="360"/>
-      </w:pPr>
-    </w:lvl>
-    <w:lvl w:ilvl="5" w:tplc="080A001B" w:tentative="1">
-      <w:start w:val="1"/>
-      <w:numFmt w:val="lowerRoman"/>
-      <w:lvlText w:val="%6."/>
-      <w:lvlJc w:val="right"/>
-      <w:pPr>
-        <w:ind w:left="4320" w:hanging="180"/>
-      </w:pPr>
-    </w:lvl>
-    <w:lvl w:ilvl="6" w:tplc="080A000F" w:tentative="1">
-      <w:start w:val="1"/>
-      <w:numFmt w:val="decimal"/>
-      <w:lvlText w:val="%7."/>
-      <w:lvlJc w:val="left"/>
-      <w:pPr>
-        <w:ind w:left="5040" w:hanging="360"/>
-      </w:pPr>
-    </w:lvl>
-    <w:lvl w:ilvl="7" w:tplc="080A0019" w:tentative="1">
-      <w:start w:val="1"/>
-      <w:numFmt w:val="lowerLetter"/>
-      <w:lvlText w:val="%8."/>
-      <w:lvlJc w:val="left"/>
-      <w:pPr>
-        <w:ind w:left="5760" w:hanging="360"/>
-      </w:pPr>
-    </w:lvl>
-    <w:lvl w:ilvl="8" w:tplc="080A001B" w:tentative="1">
-      <w:start w:val="1"/>
-      <w:numFmt w:val="lowerRoman"/>
-      <w:lvlText w:val="%9."/>
-      <w:lvlJc w:val="right"/>
-      <w:pPr>
-        <w:ind w:left="6480" w:hanging="180"/>
-      </w:pPr>
-    </w:lvl>
-  </w:abstractNum>
   <w:abstractNum w:abstractNumId="14" w15:restartNumberingAfterBreak="0">
-    <w:nsid w:val="76085197"/>
+    <w:nsid w:val="66E6641D"/>
     <w:multiLevelType w:val="multilevel"/>
-    <w:tmpl w:val="41F602CE"/>
+    <w:tmpl w:val="8E4A4F98"/>
     <w:lvl w:ilvl="0">
       <w:start w:val="1"/>
       <w:numFmt w:val="decimal"/>
-      <w:pStyle w:val="Grfica"/>
-      <w:lvlText w:val="Gráfica %1."/>
+      <w:pStyle w:val="Termograma"/>
+      <w:lvlText w:val="Termograma %1."/>
       <w:lvlJc w:val="left"/>
       <w:pPr>
         <w:ind w:left="720" w:hanging="360"/>
@@ -20757,6 +20616,213 @@
     </w:lvl>
   </w:abstractNum>
   <w:abstractNum w:abstractNumId="15" w15:restartNumberingAfterBreak="0">
+    <w:nsid w:val="6F835327"/>
+    <w:multiLevelType w:val="hybridMultilevel"/>
+    <w:tmpl w:val="C07E57C2"/>
+    <w:lvl w:ilvl="0" w:tplc="AA7CC198">
+      <w:start w:val="1"/>
+      <w:numFmt w:val="decimal"/>
+      <w:lvlText w:val="%1."/>
+      <w:lvlJc w:val="left"/>
+      <w:pPr>
+        <w:ind w:left="720" w:hanging="360"/>
+      </w:pPr>
+      <w:rPr>
+        <w:rFonts w:hint="default"/>
+      </w:rPr>
+    </w:lvl>
+    <w:lvl w:ilvl="1" w:tplc="080A0019" w:tentative="1">
+      <w:start w:val="1"/>
+      <w:numFmt w:val="lowerLetter"/>
+      <w:lvlText w:val="%2."/>
+      <w:lvlJc w:val="left"/>
+      <w:pPr>
+        <w:ind w:left="1440" w:hanging="360"/>
+      </w:pPr>
+    </w:lvl>
+    <w:lvl w:ilvl="2" w:tplc="080A001B" w:tentative="1">
+      <w:start w:val="1"/>
+      <w:numFmt w:val="lowerRoman"/>
+      <w:lvlText w:val="%3."/>
+      <w:lvlJc w:val="right"/>
+      <w:pPr>
+        <w:ind w:left="2160" w:hanging="180"/>
+      </w:pPr>
+    </w:lvl>
+    <w:lvl w:ilvl="3" w:tplc="080A000F" w:tentative="1">
+      <w:start w:val="1"/>
+      <w:numFmt w:val="decimal"/>
+      <w:lvlText w:val="%4."/>
+      <w:lvlJc w:val="left"/>
+      <w:pPr>
+        <w:ind w:left="2880" w:hanging="360"/>
+      </w:pPr>
+    </w:lvl>
+    <w:lvl w:ilvl="4" w:tplc="080A0019" w:tentative="1">
+      <w:start w:val="1"/>
+      <w:numFmt w:val="lowerLetter"/>
+      <w:lvlText w:val="%5."/>
+      <w:lvlJc w:val="left"/>
+      <w:pPr>
+        <w:ind w:left="3600" w:hanging="360"/>
+      </w:pPr>
+    </w:lvl>
+    <w:lvl w:ilvl="5" w:tplc="080A001B" w:tentative="1">
+      <w:start w:val="1"/>
+      <w:numFmt w:val="lowerRoman"/>
+      <w:lvlText w:val="%6."/>
+      <w:lvlJc w:val="right"/>
+      <w:pPr>
+        <w:ind w:left="4320" w:hanging="180"/>
+      </w:pPr>
+    </w:lvl>
+    <w:lvl w:ilvl="6" w:tplc="080A000F" w:tentative="1">
+      <w:start w:val="1"/>
+      <w:numFmt w:val="decimal"/>
+      <w:lvlText w:val="%7."/>
+      <w:lvlJc w:val="left"/>
+      <w:pPr>
+        <w:ind w:left="5040" w:hanging="360"/>
+      </w:pPr>
+    </w:lvl>
+    <w:lvl w:ilvl="7" w:tplc="080A0019" w:tentative="1">
+      <w:start w:val="1"/>
+      <w:numFmt w:val="lowerLetter"/>
+      <w:lvlText w:val="%8."/>
+      <w:lvlJc w:val="left"/>
+      <w:pPr>
+        <w:ind w:left="5760" w:hanging="360"/>
+      </w:pPr>
+    </w:lvl>
+    <w:lvl w:ilvl="8" w:tplc="080A001B" w:tentative="1">
+      <w:start w:val="1"/>
+      <w:numFmt w:val="lowerRoman"/>
+      <w:lvlText w:val="%9."/>
+      <w:lvlJc w:val="right"/>
+      <w:pPr>
+        <w:ind w:left="6480" w:hanging="180"/>
+      </w:pPr>
+    </w:lvl>
+  </w:abstractNum>
+  <w:abstractNum w:abstractNumId="16" w15:restartNumberingAfterBreak="0">
+    <w:nsid w:val="76085197"/>
+    <w:multiLevelType w:val="multilevel"/>
+    <w:tmpl w:val="41F602CE"/>
+    <w:lvl w:ilvl="0">
+      <w:start w:val="1"/>
+      <w:numFmt w:val="decimal"/>
+      <w:pStyle w:val="Grfica"/>
+      <w:lvlText w:val="Gráfica %1."/>
+      <w:lvlJc w:val="left"/>
+      <w:pPr>
+        <w:ind w:left="720" w:hanging="360"/>
+      </w:pPr>
+      <w:rPr>
+        <w:rFonts w:ascii="Century Gothic" w:hAnsi="Century Gothic" w:hint="default"/>
+        <w:b/>
+        <w:i w:val="0"/>
+        <w:color w:val="808080" w:themeColor="background1" w:themeShade="80"/>
+        <w:sz w:val="16"/>
+      </w:rPr>
+    </w:lvl>
+    <w:lvl w:ilvl="1">
+      <w:start w:val="1"/>
+      <w:numFmt w:val="lowerLetter"/>
+      <w:lvlText w:val="%2."/>
+      <w:lvlJc w:val="left"/>
+      <w:pPr>
+        <w:ind w:left="1440" w:hanging="360"/>
+      </w:pPr>
+      <w:rPr>
+        <w:rFonts w:hint="default"/>
+      </w:rPr>
+    </w:lvl>
+    <w:lvl w:ilvl="2">
+      <w:start w:val="1"/>
+      <w:numFmt w:val="lowerRoman"/>
+      <w:lvlText w:val="%3."/>
+      <w:lvlJc w:val="right"/>
+      <w:pPr>
+        <w:ind w:left="2160" w:hanging="180"/>
+      </w:pPr>
+      <w:rPr>
+        <w:rFonts w:hint="default"/>
+      </w:rPr>
+    </w:lvl>
+    <w:lvl w:ilvl="3">
+      <w:start w:val="1"/>
+      <w:numFmt w:val="decimal"/>
+      <w:lvlText w:val="%4."/>
+      <w:lvlJc w:val="left"/>
+      <w:pPr>
+        <w:ind w:left="2880" w:hanging="360"/>
+      </w:pPr>
+      <w:rPr>
+        <w:rFonts w:hint="default"/>
+      </w:rPr>
+    </w:lvl>
+    <w:lvl w:ilvl="4">
+      <w:start w:val="1"/>
+      <w:numFmt w:val="lowerLetter"/>
+      <w:lvlText w:val="%5."/>
+      <w:lvlJc w:val="left"/>
+      <w:pPr>
+        <w:ind w:left="3600" w:hanging="360"/>
+      </w:pPr>
+      <w:rPr>
+        <w:rFonts w:hint="default"/>
+      </w:rPr>
+    </w:lvl>
+    <w:lvl w:ilvl="5">
+      <w:start w:val="1"/>
+      <w:numFmt w:val="lowerRoman"/>
+      <w:lvlText w:val="%6."/>
+      <w:lvlJc w:val="right"/>
+      <w:pPr>
+        <w:ind w:left="4320" w:hanging="180"/>
+      </w:pPr>
+      <w:rPr>
+        <w:rFonts w:hint="default"/>
+      </w:rPr>
+    </w:lvl>
+    <w:lvl w:ilvl="6">
+      <w:start w:val="1"/>
+      <w:numFmt w:val="decimal"/>
+      <w:lvlText w:val="%7."/>
+      <w:lvlJc w:val="left"/>
+      <w:pPr>
+        <w:ind w:left="5040" w:hanging="360"/>
+      </w:pPr>
+      <w:rPr>
+        <w:rFonts w:hint="default"/>
+      </w:rPr>
+    </w:lvl>
+    <w:lvl w:ilvl="7">
+      <w:start w:val="1"/>
+      <w:numFmt w:val="lowerLetter"/>
+      <w:lvlText w:val="%8."/>
+      <w:lvlJc w:val="left"/>
+      <w:pPr>
+        <w:ind w:left="5760" w:hanging="360"/>
+      </w:pPr>
+      <w:rPr>
+        <w:rFonts w:hint="default"/>
+      </w:rPr>
+    </w:lvl>
+    <w:lvl w:ilvl="8">
+      <w:start w:val="1"/>
+      <w:numFmt w:val="lowerRoman"/>
+      <w:lvlText w:val="%9."/>
+      <w:lvlJc w:val="right"/>
+      <w:pPr>
+        <w:ind w:left="6480" w:hanging="180"/>
+      </w:pPr>
+      <w:rPr>
+        <w:rFonts w:hint="default"/>
+      </w:rPr>
+    </w:lvl>
+  </w:abstractNum>
+  <w:abstractNum w:abstractNumId="17" w15:restartNumberingAfterBreak="0">
     <w:nsid w:val="7E0725FC"/>
     <w:multiLevelType w:val="hybridMultilevel"/>
     <w:tmpl w:val="D66A5F6C"/>
@@ -20851,34 +20917,34 @@
     <w:abstractNumId w:val="3"/>
   </w:num>
   <w:num w:numId="2">
-    <w:abstractNumId w:val="7"/>
+    <w:abstractNumId w:val="8"/>
   </w:num>
   <w:num w:numId="3">
+    <w:abstractNumId w:val="15"/>
+  </w:num>
+  <w:num w:numId="4">
+    <w:abstractNumId w:val="12"/>
+  </w:num>
+  <w:num w:numId="5">
     <w:abstractNumId w:val="13"/>
   </w:num>
-  <w:num w:numId="4">
+  <w:num w:numId="6">
     <w:abstractNumId w:val="11"/>
   </w:num>
-  <w:num w:numId="5">
-    <w:abstractNumId w:val="12"/>
-  </w:num>
-  <w:num w:numId="6">
-    <w:abstractNumId w:val="10"/>
-  </w:num>
   <w:num w:numId="7">
-    <w:abstractNumId w:val="6"/>
+    <w:abstractNumId w:val="7"/>
   </w:num>
   <w:num w:numId="8">
     <w:abstractNumId w:val="0"/>
   </w:num>
   <w:num w:numId="9">
-    <w:abstractNumId w:val="5"/>
+    <w:abstractNumId w:val="6"/>
   </w:num>
   <w:num w:numId="10">
-    <w:abstractNumId w:val="14"/>
+    <w:abstractNumId w:val="16"/>
   </w:num>
   <w:num w:numId="11">
-    <w:abstractNumId w:val="10"/>
+    <w:abstractNumId w:val="11"/>
     <w:lvlOverride w:ilvl="0">
       <w:startOverride w:val="1"/>
     </w:lvlOverride>
@@ -20908,7 +20974,7 @@
     </w:lvlOverride>
   </w:num>
   <w:num w:numId="12">
-    <w:abstractNumId w:val="8"/>
+    <w:abstractNumId w:val="9"/>
   </w:num>
   <w:num w:numId="13">
     <w:abstractNumId w:val="1"/>
@@ -20917,13 +20983,19 @@
     <w:abstractNumId w:val="2"/>
   </w:num>
   <w:num w:numId="15">
-    <w:abstractNumId w:val="9"/>
+    <w:abstractNumId w:val="10"/>
   </w:num>
   <w:num w:numId="16">
     <w:abstractNumId w:val="4"/>
   </w:num>
   <w:num w:numId="17">
-    <w:abstractNumId w:val="15"/>
+    <w:abstractNumId w:val="17"/>
+  </w:num>
+  <w:num w:numId="18">
+    <w:abstractNumId w:val="5"/>
+  </w:num>
+  <w:num w:numId="19">
+    <w:abstractNumId w:val="14"/>
   </w:num>
 </w:numbering>
 </file>
@@ -21672,7 +21744,7 @@
     <w:name w:val="Estilo1"/>
     <w:basedOn w:val="Tablanormal"/>
     <w:uiPriority w:val="99"/>
-    <w:rsid w:val="00A23072"/>
+    <w:rsid w:val="00651D0B"/>
     <w:pPr>
       <w:spacing w:after="0" w:line="240" w:lineRule="auto"/>
     </w:pPr>
@@ -21682,17 +21754,16 @@
     </w:rPr>
     <w:tblPr>
       <w:tblBorders>
-        <w:top w:val="single" w:sz="4" w:space="0" w:color="FFFFFF" w:themeColor="background1"/>
-        <w:left w:val="single" w:sz="4" w:space="0" w:color="FFFFFF" w:themeColor="background1"/>
-        <w:bottom w:val="single" w:sz="4" w:space="0" w:color="FFFFFF" w:themeColor="background1"/>
-        <w:right w:val="single" w:sz="4" w:space="0" w:color="FFFFFF" w:themeColor="background1"/>
-        <w:insideH w:val="single" w:sz="4" w:space="0" w:color="FFFFFF" w:themeColor="background1"/>
-        <w:insideV w:val="single" w:sz="4" w:space="0" w:color="FFFFFF" w:themeColor="background1"/>
+        <w:top w:val="single" w:sz="4" w:space="0" w:color="BFBFBF" w:themeColor="background1" w:themeShade="BF"/>
+        <w:left w:val="single" w:sz="4" w:space="0" w:color="BFBFBF" w:themeColor="background1" w:themeShade="BF"/>
+        <w:bottom w:val="single" w:sz="4" w:space="0" w:color="BFBFBF" w:themeColor="background1" w:themeShade="BF"/>
+        <w:right w:val="single" w:sz="4" w:space="0" w:color="BFBFBF" w:themeColor="background1" w:themeShade="BF"/>
+        <w:insideH w:val="single" w:sz="4" w:space="0" w:color="BFBFBF" w:themeColor="background1" w:themeShade="BF"/>
+        <w:insideV w:val="single" w:sz="4" w:space="0" w:color="BFBFBF" w:themeColor="background1" w:themeShade="BF"/>
       </w:tblBorders>
     </w:tblPr>
     <w:tcPr>
-      <w:shd w:val="clear" w:color="auto" w:fill="FBFBFB"/>
-      <w:vAlign w:val="center"/>
+      <w:shd w:val="clear" w:color="auto" w:fill="auto"/>
     </w:tcPr>
     <w:tblStylePr w:type="firstRow">
       <w:pPr>
@@ -21711,7 +21782,7 @@
       </w:rPr>
       <w:tblPr/>
       <w:tcPr>
-        <w:shd w:val="clear" w:color="auto" w:fill="D9D9D9" w:themeFill="background1" w:themeFillShade="D9"/>
+        <w:shd w:val="clear" w:color="auto" w:fill="F2F2F2" w:themeFill="background1" w:themeFillShade="F2"/>
       </w:tcPr>
     </w:tblStylePr>
   </w:style>
@@ -21809,7 +21880,7 @@
     <w:name w:val="Estilo2"/>
     <w:basedOn w:val="Tablanormal"/>
     <w:uiPriority w:val="99"/>
-    <w:rsid w:val="007F5C13"/>
+    <w:rsid w:val="00651D0B"/>
     <w:pPr>
       <w:spacing w:after="0" w:line="240" w:lineRule="auto"/>
     </w:pPr>
@@ -21819,12 +21890,12 @@
     </w:rPr>
     <w:tblPr>
       <w:tblBorders>
-        <w:top w:val="single" w:sz="4" w:space="0" w:color="F2F2F2" w:themeColor="background1" w:themeShade="F2"/>
-        <w:left w:val="single" w:sz="4" w:space="0" w:color="F2F2F2" w:themeColor="background1" w:themeShade="F2"/>
-        <w:bottom w:val="single" w:sz="4" w:space="0" w:color="F2F2F2" w:themeColor="background1" w:themeShade="F2"/>
-        <w:right w:val="single" w:sz="4" w:space="0" w:color="F2F2F2" w:themeColor="background1" w:themeShade="F2"/>
-        <w:insideH w:val="single" w:sz="4" w:space="0" w:color="F2F2F2" w:themeColor="background1" w:themeShade="F2"/>
-        <w:insideV w:val="single" w:sz="4" w:space="0" w:color="F2F2F2" w:themeColor="background1" w:themeShade="F2"/>
+        <w:top w:val="single" w:sz="4" w:space="0" w:color="BFBFBF" w:themeColor="background1" w:themeShade="BF"/>
+        <w:left w:val="single" w:sz="4" w:space="0" w:color="BFBFBF" w:themeColor="background1" w:themeShade="BF"/>
+        <w:bottom w:val="single" w:sz="4" w:space="0" w:color="BFBFBF" w:themeColor="background1" w:themeShade="BF"/>
+        <w:right w:val="single" w:sz="4" w:space="0" w:color="BFBFBF" w:themeColor="background1" w:themeShade="BF"/>
+        <w:insideH w:val="single" w:sz="4" w:space="0" w:color="BFBFBF" w:themeColor="background1" w:themeShade="BF"/>
+        <w:insideV w:val="single" w:sz="4" w:space="0" w:color="BFBFBF" w:themeColor="background1" w:themeShade="BF"/>
       </w:tblBorders>
     </w:tblPr>
     <w:tcPr>
@@ -22043,14 +22114,15 @@
     <w:basedOn w:val="Prrafodelista"/>
     <w:link w:val="TablasCar"/>
     <w:qFormat/>
-    <w:rsid w:val="00EF198E"/>
+    <w:rsid w:val="00B33F00"/>
     <w:pPr>
       <w:numPr>
         <w:numId w:val="6"/>
       </w:numPr>
       <w:spacing w:before="240"/>
+      <w:ind w:left="527" w:hanging="357"/>
       <w:contextualSpacing w:val="0"/>
-      <w:jc w:val="center"/>
+      <w:jc w:val="left"/>
     </w:pPr>
     <w:rPr>
       <w:b/>
@@ -22108,7 +22180,7 @@
     <w:name w:val="Tablas Car"/>
     <w:basedOn w:val="PrrafodelistaCar"/>
     <w:link w:val="Tablas"/>
-    <w:rsid w:val="00EF198E"/>
+    <w:rsid w:val="00B33F00"/>
     <w:rPr>
       <w:rFonts w:ascii="Century Gothic" w:hAnsi="Century Gothic"/>
       <w:b/>
@@ -22134,7 +22206,7 @@
     <w:basedOn w:val="Prrafodelista"/>
     <w:link w:val="GrficaCar"/>
     <w:qFormat/>
-    <w:rsid w:val="00734082"/>
+    <w:rsid w:val="00B33F00"/>
     <w:pPr>
       <w:numPr>
         <w:numId w:val="10"/>
@@ -22166,7 +22238,7 @@
     <w:name w:val="Gráfica Car"/>
     <w:basedOn w:val="PrrafodelistaCar"/>
     <w:link w:val="Grfica"/>
-    <w:rsid w:val="00734082"/>
+    <w:rsid w:val="00B33F00"/>
     <w:rPr>
       <w:rFonts w:ascii="Century Gothic" w:hAnsi="Century Gothic"/>
       <w:b/>
@@ -22203,18 +22275,20 @@
     <w:basedOn w:val="Prrafodelista"/>
     <w:link w:val="ImagenCar"/>
     <w:qFormat/>
-    <w:rsid w:val="000F7734"/>
+    <w:rsid w:val="00651D0B"/>
     <w:pPr>
       <w:numPr>
         <w:numId w:val="12"/>
       </w:numPr>
       <w:spacing w:after="120"/>
+      <w:ind w:left="0" w:firstLine="0"/>
       <w:contextualSpacing w:val="0"/>
+      <w:jc w:val="center"/>
     </w:pPr>
     <w:rPr>
       <w:b/>
       <w:bCs/>
-      <w:color w:val="A6A6A6" w:themeColor="background1" w:themeShade="A6"/>
+      <w:color w:val="808080" w:themeColor="background1" w:themeShade="80"/>
     </w:rPr>
   </w:style>
   <w:style w:type="character" w:styleId="Mencinsinresolver">
@@ -22233,13 +22307,61 @@
     <w:name w:val="Imagen Car"/>
     <w:basedOn w:val="PrrafodelistaCar"/>
     <w:link w:val="Imagen"/>
-    <w:rsid w:val="000F7734"/>
+    <w:rsid w:val="00651D0B"/>
     <w:rPr>
       <w:rFonts w:ascii="Century Gothic" w:hAnsi="Century Gothic"/>
       <w:b/>
       <w:bCs/>
-      <w:color w:val="A6A6A6" w:themeColor="background1" w:themeShade="A6"/>
+      <w:color w:val="808080" w:themeColor="background1" w:themeShade="80"/>
       <w:sz w:val="16"/>
+    </w:rPr>
+  </w:style>
+  <w:style w:type="paragraph" w:customStyle="1" w:styleId="Termograma">
+    <w:name w:val="Termograma"/>
+    <w:basedOn w:val="Prrafodelista"/>
+    <w:link w:val="TermogramaCar"/>
+    <w:qFormat/>
+    <w:rsid w:val="00651D0B"/>
+    <w:pPr>
+      <w:numPr>
+        <w:numId w:val="19"/>
+      </w:numPr>
+      <w:ind w:left="0" w:firstLine="0"/>
+      <w:jc w:val="center"/>
+    </w:pPr>
+    <w:rPr>
+      <w:b/>
+      <w:bCs/>
+      <w:color w:val="808080" w:themeColor="background1" w:themeShade="80"/>
+      <w14:textFill>
+        <w14:solidFill>
+          <w14:schemeClr w14:val="bg1">
+            <w14:lumMod w14:val="50000"/>
+            <w14:lumMod w14:val="50000"/>
+          </w14:schemeClr>
+        </w14:solidFill>
+      </w14:textFill>
+    </w:rPr>
+  </w:style>
+  <w:style w:type="character" w:customStyle="1" w:styleId="TermogramaCar">
+    <w:name w:val="Termograma Car"/>
+    <w:basedOn w:val="PrrafodelistaCar"/>
+    <w:link w:val="Termograma"/>
+    <w:rsid w:val="00651D0B"/>
+    <w:rPr>
+      <w:rFonts w:ascii="Century Gothic" w:hAnsi="Century Gothic"/>
+      <w:b/>
+      <w:bCs/>
+      <w:color w:val="808080" w:themeColor="background1" w:themeShade="80"/>
+      <w:sz w:val="16"/>
+      <w14:textFill>
+        <w14:solidFill>
+          <w14:schemeClr w14:val="bg1">
+            <w14:lumMod w14:val="50000"/>
+            <w14:lumMod w14:val="50000"/>
+          </w14:schemeClr>
+        </w14:solidFill>
+      </w14:textFill>
     </w:rPr>
   </w:style>
 </w:styles>

</xml_diff>